<commit_message>
reworked unit 4 to use animation extension worksheet
</commit_message>
<xml_diff>
--- a/courses/bs2/resources/workbook/Animation Extension Worksheet -- Pet Tick.docx
+++ b/courses/bs2/resources/workbook/Animation Extension Worksheet -- Pet Tick.docx
@@ -1,6 +1,6 @@
 
 <file path=word/document.xml><?xml version="1.0" encoding="utf-8"?>
-<w:document xmlns:wpc="http://schemas.microsoft.com/office/word/2010/wordprocessingCanvas" xmlns:mo="http://schemas.microsoft.com/office/mac/office/2008/main" xmlns:mc="http://schemas.openxmlformats.org/markup-compatibility/2006" xmlns:mv="urn:schemas-microsoft-com:mac:vml" xmlns:o="urn:schemas-microsoft-com:office:office" xmlns:r="http://schemas.openxmlformats.org/officeDocument/2006/relationships" xmlns:m="http://schemas.openxmlformats.org/officeDocument/2006/math" xmlns:v="urn:schemas-microsoft-com:vml" xmlns:wp14="http://schemas.microsoft.com/office/word/2010/wordprocessingDrawing" xmlns:wp="http://schemas.openxmlformats.org/drawingml/2006/wordprocessingDrawing" xmlns:w10="urn:schemas-microsoft-com:office:word" xmlns:w="http://schemas.openxmlformats.org/wordprocessingml/2006/main" xmlns:w14="http://schemas.microsoft.com/office/word/2010/wordml" xmlns:wpg="http://schemas.microsoft.com/office/word/2010/wordprocessingGroup" xmlns:wpi="http://schemas.microsoft.com/office/word/2010/wordprocessingInk" xmlns:wne="http://schemas.microsoft.com/office/word/2006/wordml" xmlns:wps="http://schemas.microsoft.com/office/word/2010/wordprocessingShape" mc:Ignorable="w14 wp14">
+<w:document xmlns:wpc="http://schemas.microsoft.com/office/word/2010/wordprocessingCanvas" xmlns:mo="http://schemas.microsoft.com/office/mac/office/2008/main" xmlns:mc="http://schemas.openxmlformats.org/markup-compatibility/2006" xmlns:mv="urn:schemas-microsoft-com:mac:vml" xmlns:o="urn:schemas-microsoft-com:office:office" xmlns:r="http://schemas.openxmlformats.org/officeDocument/2006/relationships" xmlns:m="http://schemas.openxmlformats.org/officeDocument/2006/math" xmlns:v="urn:schemas-microsoft-com:vml" xmlns:wp14="http://schemas.microsoft.com/office/word/2010/wordprocessingDrawing" xmlns:wp="http://schemas.openxmlformats.org/drawingml/2006/wordprocessingDrawing" xmlns:w10="urn:schemas-microsoft-com:office:word" xmlns:w="http://schemas.openxmlformats.org/wordprocessingml/2006/main" xmlns:w14="http://schemas.microsoft.com/office/word/2010/wordml" xmlns:w15="http://schemas.microsoft.com/office/word/2012/wordml" xmlns:wpg="http://schemas.microsoft.com/office/word/2010/wordprocessingGroup" xmlns:wpi="http://schemas.microsoft.com/office/word/2010/wordprocessingInk" xmlns:wne="http://schemas.microsoft.com/office/word/2006/wordml" xmlns:wps="http://schemas.microsoft.com/office/word/2010/wordprocessingShape" mc:Ignorable="w14 w15 wp14">
   <w:body>
     <w:p>
       <w:pPr>
@@ -14,9 +14,6 @@
       </w:r>
       <w:r>
         <w:t xml:space="preserve"> Worksheet</w:t>
-      </w:r>
-      <w:r>
-        <w:t xml:space="preserve"> – Pet Sample</w:t>
       </w:r>
     </w:p>
     <w:p/>
@@ -31,48 +28,31 @@
     <w:p>
       <w:pPr>
         <w:pStyle w:val="BodyText"/>
+      </w:pPr>
+    </w:p>
+    <w:p>
+      <w:pPr>
+        <w:pStyle w:val="BodyText"/>
+        <w:jc w:val="both"/>
         <w:rPr>
           <w:rFonts w:ascii="Comic Sans MS" w:hAnsi="Comic Sans MS"/>
           <w:sz w:val="24"/>
           <w:szCs w:val="24"/>
         </w:rPr>
       </w:pPr>
-      <w:bookmarkStart w:id="0" w:name="_GoBack"/>
-      <w:bookmarkEnd w:id="0"/>
-    </w:p>
-    <w:p>
-      <w:pPr>
-        <w:pStyle w:val="BodyText"/>
+      <w:r>
         <w:rPr>
           <w:rFonts w:ascii="Comic Sans MS" w:hAnsi="Comic Sans MS"/>
           <w:sz w:val="24"/>
           <w:szCs w:val="24"/>
         </w:rPr>
-      </w:pPr>
-      <w:r>
-        <w:rPr>
-          <w:rFonts w:ascii="Comic Sans MS" w:hAnsi="Comic Sans MS"/>
-          <w:sz w:val="24"/>
-          <w:szCs w:val="24"/>
-        </w:rPr>
-        <w:t>Make the bars get smaller on e</w:t>
-      </w:r>
-      <w:r>
-        <w:rPr>
-          <w:rFonts w:ascii="Comic Sans MS" w:hAnsi="Comic Sans MS"/>
-          <w:sz w:val="24"/>
-          <w:szCs w:val="24"/>
-        </w:rPr>
-        <w:t>ach tick.  Decrease hunger by 2 and sleep by 1.</w:t>
-      </w:r>
-      <w:r>
-        <w:rPr>
-          <w:rFonts w:ascii="Comic Sans MS" w:hAnsi="Comic Sans MS"/>
-          <w:sz w:val="24"/>
-          <w:szCs w:val="24"/>
-        </w:rPr>
-        <w:t xml:space="preserve"> </w:t>
-      </w:r>
+        <w:t xml:space="preserve">Make the bars get smaller on each tick.  Decrease hunger by 2 and sleep by 1. </w:t>
+      </w:r>
+    </w:p>
+    <w:p>
+      <w:pPr>
+        <w:pStyle w:val="BodyText"/>
+      </w:pPr>
     </w:p>
     <w:p/>
     <w:p>
@@ -152,7 +132,7 @@
                 <w:noProof/>
               </w:rPr>
               <w:drawing>
-                <wp:inline distT="0" distB="0" distL="0" distR="0" wp14:anchorId="244A6BC9" wp14:editId="2CB68926">
+                <wp:inline distT="0" distB="0" distL="0" distR="0" wp14:anchorId="15D49D3E" wp14:editId="18A11BE8">
                   <wp:extent cx="1939636" cy="1454727"/>
                   <wp:effectExtent l="0" t="0" r="0" b="0"/>
                   <wp:docPr id="1" name="Picture 1"/>
@@ -167,7 +147,7 @@
                           <pic:cNvPicPr/>
                         </pic:nvPicPr>
                         <pic:blipFill>
-                          <a:blip r:embed="rId6">
+                          <a:blip r:embed="rId5">
                             <a:extLst>
                               <a:ext uri="{28A0092B-C50C-407E-A947-70E740481C1C}">
                                 <a14:useLocalDpi xmlns:a14="http://schemas.microsoft.com/office/drawing/2010/main" val="0"/>
@@ -215,7 +195,7 @@
                 <w:noProof/>
               </w:rPr>
               <w:drawing>
-                <wp:inline distT="0" distB="0" distL="0" distR="0" wp14:anchorId="39588931" wp14:editId="6913C4A3">
+                <wp:inline distT="0" distB="0" distL="0" distR="0" wp14:anchorId="1E236C1A" wp14:editId="4FF6F00B">
                   <wp:extent cx="1939635" cy="1454727"/>
                   <wp:effectExtent l="0" t="0" r="0" b="0"/>
                   <wp:docPr id="2" name="Picture 2"/>
@@ -230,7 +210,7 @@
                           <pic:cNvPicPr/>
                         </pic:nvPicPr>
                         <pic:blipFill>
-                          <a:blip r:embed="rId7">
+                          <a:blip r:embed="rId6">
                             <a:extLst>
                               <a:ext uri="{28A0092B-C50C-407E-A947-70E740481C1C}">
                                 <a14:useLocalDpi xmlns:a14="http://schemas.microsoft.com/office/drawing/2010/main" val="0"/>
@@ -278,7 +258,7 @@
                 <w:noProof/>
               </w:rPr>
               <w:drawing>
-                <wp:inline distT="0" distB="0" distL="0" distR="0" wp14:anchorId="361AB2D5" wp14:editId="735A5F93">
+                <wp:inline distT="0" distB="0" distL="0" distR="0" wp14:anchorId="41E42B14" wp14:editId="695568D1">
                   <wp:extent cx="1974273" cy="1480705"/>
                   <wp:effectExtent l="0" t="0" r="0" b="0"/>
                   <wp:docPr id="3" name="Picture 3"/>
@@ -293,7 +273,7 @@
                           <pic:cNvPicPr/>
                         </pic:nvPicPr>
                         <pic:blipFill>
-                          <a:blip r:embed="rId8">
+                          <a:blip r:embed="rId7">
                             <a:extLst>
                               <a:ext uri="{28A0092B-C50C-407E-A947-70E740481C1C}">
                                 <a14:useLocalDpi xmlns:a14="http://schemas.microsoft.com/office/drawing/2010/main" val="0"/>
@@ -438,7 +418,7 @@
     </w:p>
     <w:tbl>
       <w:tblPr>
-        <w:tblW w:w="10807" w:type="dxa"/>
+        <w:tblW w:w="10852" w:type="dxa"/>
         <w:tblInd w:w="101" w:type="dxa"/>
         <w:tblLayout w:type="fixed"/>
         <w:tblLook w:val="0000" w:firstRow="0" w:lastRow="0" w:firstColumn="0" w:lastColumn="0" w:noHBand="0" w:noVBand="0"/>
@@ -446,7 +426,7 @@
       <w:tblGrid>
         <w:gridCol w:w="1627"/>
         <w:gridCol w:w="4320"/>
-        <w:gridCol w:w="4860"/>
+        <w:gridCol w:w="4905"/>
       </w:tblGrid>
       <w:tr>
         <w:tc>
@@ -508,7 +488,7 @@
         </w:tc>
         <w:tc>
           <w:tcPr>
-            <w:tcW w:w="4860" w:type="dxa"/>
+            <w:tcW w:w="4905" w:type="dxa"/>
             <w:tcBorders>
               <w:top w:val="single" w:sz="4" w:space="0" w:color="000000"/>
               <w:left w:val="single" w:sz="4" w:space="0" w:color="000000"/>
@@ -560,7 +540,7 @@
               <w:snapToGrid w:val="0"/>
               <w:spacing w:before="100" w:after="100"/>
               <w:rPr>
-                <w:rFonts w:ascii="Comic Sans MS" w:hAnsi="Comic Sans MS"/>
+                <w:rFonts w:ascii="Century Gothic" w:hAnsi="Century Gothic"/>
               </w:rPr>
             </w:pPr>
             <w:r>
@@ -587,20 +567,20 @@
               <w:snapToGrid w:val="0"/>
               <w:spacing w:before="100" w:after="100"/>
               <w:rPr>
+                <w:rFonts w:ascii="Century Gothic" w:hAnsi="Century Gothic"/>
+              </w:rPr>
+            </w:pPr>
+            <w:r>
+              <w:rPr>
                 <w:rFonts w:ascii="Comic Sans MS" w:hAnsi="Comic Sans MS"/>
               </w:rPr>
-            </w:pPr>
-            <w:r>
-              <w:rPr>
-                <w:rFonts w:ascii="Comic Sans MS" w:hAnsi="Comic Sans MS"/>
-              </w:rPr>
               <w:t>Gets smaller by 2 each tick</w:t>
             </w:r>
           </w:p>
         </w:tc>
         <w:tc>
           <w:tcPr>
-            <w:tcW w:w="4860" w:type="dxa"/>
+            <w:tcW w:w="4905" w:type="dxa"/>
             <w:tcBorders>
               <w:top w:val="single" w:sz="4" w:space="0" w:color="000000"/>
               <w:left w:val="single" w:sz="4" w:space="0" w:color="000000"/>
@@ -613,7 +593,7 @@
               <w:snapToGrid w:val="0"/>
               <w:spacing w:before="100" w:after="100"/>
               <w:rPr>
-                <w:rFonts w:ascii="Comic Sans MS" w:hAnsi="Comic Sans MS"/>
+                <w:rFonts w:ascii="Century Gothic" w:hAnsi="Century Gothic"/>
               </w:rPr>
             </w:pPr>
             <w:r>
@@ -647,7 +627,7 @@
               <w:snapToGrid w:val="0"/>
               <w:spacing w:before="100" w:after="100"/>
               <w:rPr>
-                <w:rFonts w:ascii="Comic Sans MS" w:hAnsi="Comic Sans MS"/>
+                <w:rFonts w:ascii="Century Gothic" w:hAnsi="Century Gothic"/>
               </w:rPr>
             </w:pPr>
             <w:r>
@@ -674,20 +654,20 @@
               <w:snapToGrid w:val="0"/>
               <w:spacing w:before="100" w:after="100"/>
               <w:rPr>
+                <w:rFonts w:ascii="Century Gothic" w:hAnsi="Century Gothic"/>
+              </w:rPr>
+            </w:pPr>
+            <w:r>
+              <w:rPr>
                 <w:rFonts w:ascii="Comic Sans MS" w:hAnsi="Comic Sans MS"/>
               </w:rPr>
-            </w:pPr>
-            <w:r>
-              <w:rPr>
-                <w:rFonts w:ascii="Comic Sans MS" w:hAnsi="Comic Sans MS"/>
-              </w:rPr>
               <w:t>Gets smaller by 1 each tick</w:t>
             </w:r>
           </w:p>
         </w:tc>
         <w:tc>
           <w:tcPr>
-            <w:tcW w:w="4860" w:type="dxa"/>
+            <w:tcW w:w="4905" w:type="dxa"/>
             <w:tcBorders>
               <w:top w:val="single" w:sz="4" w:space="0" w:color="000000"/>
               <w:left w:val="single" w:sz="4" w:space="0" w:color="000000"/>
@@ -715,6 +695,8 @@
               </w:rPr>
               <w:t>uses existing field</w:t>
             </w:r>
+            <w:bookmarkStart w:id="0" w:name="_GoBack"/>
+            <w:bookmarkEnd w:id="0"/>
           </w:p>
         </w:tc>
       </w:tr>
@@ -751,14 +733,14 @@
     </w:p>
     <w:tbl>
       <w:tblPr>
-        <w:tblW w:w="10807" w:type="dxa"/>
+        <w:tblW w:w="10852" w:type="dxa"/>
         <w:tblInd w:w="101" w:type="dxa"/>
         <w:tblLayout w:type="fixed"/>
         <w:tblLook w:val="0000" w:firstRow="0" w:lastRow="0" w:firstColumn="0" w:lastColumn="0" w:noHBand="0" w:noVBand="0"/>
       </w:tblPr>
       <w:tblGrid>
         <w:gridCol w:w="4687"/>
-        <w:gridCol w:w="6120"/>
+        <w:gridCol w:w="6165"/>
       </w:tblGrid>
       <w:tr>
         <w:tc>
@@ -825,7 +807,7 @@
         </w:tc>
         <w:tc>
           <w:tcPr>
-            <w:tcW w:w="6120" w:type="dxa"/>
+            <w:tcW w:w="6165" w:type="dxa"/>
             <w:tcBorders>
               <w:top w:val="single" w:sz="4" w:space="0" w:color="000000"/>
               <w:left w:val="single" w:sz="4" w:space="0" w:color="000000"/>
@@ -843,21 +825,12 @@
                 <w:rFonts w:ascii="Century Gothic" w:hAnsi="Century Gothic"/>
               </w:rPr>
             </w:pPr>
-            <w:proofErr w:type="spellStart"/>
             <w:r>
               <w:rPr>
                 <w:rFonts w:ascii="Century Gothic" w:hAnsi="Century Gothic"/>
                 <w:b/>
               </w:rPr>
-              <w:t>Datatype</w:t>
-            </w:r>
-            <w:proofErr w:type="spellEnd"/>
-            <w:r>
-              <w:rPr>
-                <w:rFonts w:ascii="Century Gothic" w:hAnsi="Century Gothic"/>
-                <w:b/>
-              </w:rPr>
-              <w:t xml:space="preserve"> </w:t>
+              <w:t xml:space="preserve">Datatype </w:t>
             </w:r>
             <w:r>
               <w:rPr>
@@ -897,7 +870,7 @@
         </w:tc>
         <w:tc>
           <w:tcPr>
-            <w:tcW w:w="6120" w:type="dxa"/>
+            <w:tcW w:w="6165" w:type="dxa"/>
             <w:tcBorders>
               <w:top w:val="single" w:sz="4" w:space="0" w:color="000000"/>
               <w:left w:val="single" w:sz="4" w:space="0" w:color="000000"/>
@@ -946,7 +919,7 @@
         </w:tc>
         <w:tc>
           <w:tcPr>
-            <w:tcW w:w="6120" w:type="dxa"/>
+            <w:tcW w:w="6165" w:type="dxa"/>
             <w:tcBorders>
               <w:top w:val="single" w:sz="4" w:space="0" w:color="000000"/>
               <w:left w:val="single" w:sz="4" w:space="0" w:color="000000"/>
@@ -976,81 +949,99 @@
     </w:p>
     <w:p>
       <w:pPr>
-        <w:rPr>
-          <w:rFonts w:ascii="Century Gothic" w:hAnsi="Century Gothic"/>
-          <w:sz w:val="28"/>
-          <w:szCs w:val="28"/>
-        </w:rPr>
-      </w:pPr>
-      <w:r>
-        <w:rPr>
-          <w:rFonts w:ascii="Century Gothic" w:hAnsi="Century Gothic"/>
-          <w:sz w:val="28"/>
-          <w:szCs w:val="28"/>
-        </w:rPr>
-        <w:t>Check off</w:t>
-      </w:r>
-      <w:r>
-        <w:rPr>
-          <w:rFonts w:ascii="Century Gothic" w:hAnsi="Century Gothic"/>
-          <w:sz w:val="28"/>
-          <w:szCs w:val="28"/>
-        </w:rPr>
-        <w:t xml:space="preserve"> the items below that you will need to write or edit. </w:t>
-      </w:r>
-      <w:r>
-        <w:rPr>
-          <w:rFonts w:ascii="Century Gothic" w:hAnsi="Century Gothic"/>
-          <w:b/>
-          <w:sz w:val="28"/>
-          <w:szCs w:val="28"/>
-        </w:rPr>
-        <w:t>Check them off when you finish each.</w:t>
-      </w:r>
-      <w:r>
-        <w:rPr>
-          <w:rFonts w:ascii="Century Gothic" w:hAnsi="Century Gothic"/>
-          <w:sz w:val="28"/>
-          <w:szCs w:val="28"/>
-        </w:rPr>
-        <w:t xml:space="preserve"> </w:t>
-      </w:r>
-    </w:p>
-    <w:p>
-      <w:pPr>
-        <w:rPr>
-          <w:rFonts w:ascii="Century Gothic" w:hAnsi="Century Gothic"/>
-          <w:sz w:val="28"/>
-          <w:szCs w:val="28"/>
-        </w:rPr>
-      </w:pPr>
+        <w:pStyle w:val="Heading2"/>
+      </w:pPr>
+      <w:r>
+        <w:t>Make a To-Do List, and check off each as “Done” when you finish each one.</w:t>
+      </w:r>
     </w:p>
     <w:tbl>
       <w:tblPr>
         <w:tblStyle w:val="TableGrid"/>
-        <w:tblW w:w="10638" w:type="dxa"/>
-        <w:tblInd w:w="378" w:type="dxa"/>
-        <w:tblBorders>
-          <w:top w:val="none" w:sz="0" w:space="0" w:color="auto"/>
-          <w:left w:val="none" w:sz="0" w:space="0" w:color="auto"/>
-          <w:bottom w:val="none" w:sz="0" w:space="0" w:color="auto"/>
-          <w:right w:val="none" w:sz="0" w:space="0" w:color="auto"/>
-          <w:insideH w:val="none" w:sz="0" w:space="0" w:color="auto"/>
-          <w:insideV w:val="none" w:sz="0" w:space="0" w:color="auto"/>
-        </w:tblBorders>
+        <w:tblW w:w="10839" w:type="dxa"/>
+        <w:tblInd w:w="11" w:type="dxa"/>
+        <w:tblLayout w:type="fixed"/>
         <w:tblLook w:val="04A0" w:firstRow="1" w:lastRow="0" w:firstColumn="1" w:lastColumn="0" w:noHBand="0" w:noVBand="1"/>
       </w:tblPr>
       <w:tblGrid>
-        <w:gridCol w:w="900"/>
-        <w:gridCol w:w="2070"/>
-        <w:gridCol w:w="1080"/>
-        <w:gridCol w:w="1260"/>
-        <w:gridCol w:w="5328"/>
+        <w:gridCol w:w="1609"/>
+        <w:gridCol w:w="7464"/>
+        <w:gridCol w:w="884"/>
+        <w:gridCol w:w="882"/>
       </w:tblGrid>
       <w:tr>
         <w:tc>
           <w:tcPr>
-            <w:tcW w:w="900" w:type="dxa"/>
+            <w:tcW w:w="1609" w:type="dxa"/>
+            <w:shd w:val="clear" w:color="auto" w:fill="D9D9D9" w:themeFill="background1" w:themeFillShade="D9"/>
+            <w:tcMar>
+              <w:top w:w="58" w:type="dxa"/>
+              <w:left w:w="0" w:type="dxa"/>
+              <w:bottom w:w="58" w:type="dxa"/>
+              <w:right w:w="115" w:type="dxa"/>
+            </w:tcMar>
+          </w:tcPr>
+          <w:p>
+            <w:pPr>
+              <w:rPr>
+                <w:rFonts w:ascii="Century Gothic" w:hAnsi="Century Gothic"/>
+                <w:b/>
+                <w:sz w:val="22"/>
+                <w:szCs w:val="22"/>
+              </w:rPr>
+            </w:pPr>
+            <w:r>
+              <w:rPr>
+                <w:rFonts w:ascii="Century Gothic" w:hAnsi="Century Gothic"/>
+                <w:b/>
+                <w:sz w:val="22"/>
+                <w:szCs w:val="22"/>
+              </w:rPr>
+              <w:t>Component</w:t>
+            </w:r>
+          </w:p>
+        </w:tc>
+        <w:tc>
+          <w:tcPr>
+            <w:tcW w:w="7464" w:type="dxa"/>
+            <w:shd w:val="clear" w:color="auto" w:fill="D9D9D9" w:themeFill="background1" w:themeFillShade="D9"/>
+            <w:tcMar>
+              <w:top w:w="58" w:type="dxa"/>
+              <w:bottom w:w="58" w:type="dxa"/>
+            </w:tcMar>
+          </w:tcPr>
+          <w:p>
+            <w:pPr>
+              <w:rPr>
+                <w:rFonts w:ascii="Century Gothic" w:hAnsi="Century Gothic"/>
+                <w:b/>
+                <w:i/>
+                <w:sz w:val="22"/>
+                <w:szCs w:val="22"/>
+              </w:rPr>
+            </w:pPr>
+            <w:r>
+              <w:rPr>
+                <w:rFonts w:ascii="Century Gothic" w:hAnsi="Century Gothic"/>
+                <w:b/>
+                <w:i/>
+                <w:sz w:val="22"/>
+                <w:szCs w:val="22"/>
+              </w:rPr>
+              <w:t>When is there work to be done?</w:t>
+            </w:r>
+          </w:p>
+        </w:tc>
+        <w:tc>
+          <w:tcPr>
+            <w:tcW w:w="884" w:type="dxa"/>
+            <w:shd w:val="clear" w:color="auto" w:fill="D9D9D9" w:themeFill="background1" w:themeFillShade="D9"/>
+            <w:tcMar>
+              <w:top w:w="58" w:type="dxa"/>
+              <w:left w:w="0" w:type="dxa"/>
+              <w:bottom w:w="58" w:type="dxa"/>
+              <w:right w:w="58" w:type="dxa"/>
+            </w:tcMar>
           </w:tcPr>
           <w:p>
             <w:pPr>
@@ -1058,125 +1049,114 @@
               <w:rPr>
                 <w:rFonts w:ascii="Century Gothic" w:hAnsi="Century Gothic"/>
                 <w:b/>
-                <w:sz w:val="26"/>
-                <w:szCs w:val="26"/>
+                <w:sz w:val="22"/>
+                <w:szCs w:val="22"/>
               </w:rPr>
             </w:pPr>
             <w:r>
               <w:rPr>
                 <w:rFonts w:ascii="Century Gothic" w:hAnsi="Century Gothic"/>
                 <w:b/>
-                <w:sz w:val="26"/>
-                <w:szCs w:val="26"/>
+                <w:sz w:val="22"/>
+                <w:szCs w:val="22"/>
+              </w:rPr>
+              <w:t>To-Do</w:t>
+            </w:r>
+          </w:p>
+        </w:tc>
+        <w:tc>
+          <w:tcPr>
+            <w:tcW w:w="882" w:type="dxa"/>
+            <w:shd w:val="clear" w:color="auto" w:fill="D9D9D9" w:themeFill="background1" w:themeFillShade="D9"/>
+            <w:tcMar>
+              <w:top w:w="58" w:type="dxa"/>
+              <w:left w:w="0" w:type="dxa"/>
+              <w:bottom w:w="58" w:type="dxa"/>
+              <w:right w:w="58" w:type="dxa"/>
+            </w:tcMar>
+          </w:tcPr>
+          <w:p>
+            <w:pPr>
+              <w:jc w:val="center"/>
+              <w:rPr>
+                <w:rFonts w:ascii="Century Gothic" w:hAnsi="Century Gothic"/>
+                <w:b/>
+                <w:sz w:val="22"/>
+                <w:szCs w:val="22"/>
+              </w:rPr>
+            </w:pPr>
+            <w:r>
+              <w:rPr>
+                <w:rFonts w:ascii="Century Gothic" w:hAnsi="Century Gothic"/>
+                <w:b/>
+                <w:sz w:val="22"/>
+                <w:szCs w:val="22"/>
               </w:rPr>
               <w:t>Done</w:t>
-            </w:r>
-          </w:p>
-        </w:tc>
-        <w:tc>
-          <w:tcPr>
-            <w:tcW w:w="2070" w:type="dxa"/>
-          </w:tcPr>
-          <w:p>
-            <w:pPr>
-              <w:rPr>
-                <w:rFonts w:ascii="Century Gothic" w:hAnsi="Century Gothic"/>
-                <w:b/>
-                <w:sz w:val="26"/>
-                <w:szCs w:val="26"/>
-              </w:rPr>
-            </w:pPr>
-            <w:r>
-              <w:rPr>
-                <w:rFonts w:ascii="Century Gothic" w:hAnsi="Century Gothic"/>
-                <w:b/>
-                <w:sz w:val="26"/>
-                <w:szCs w:val="26"/>
-              </w:rPr>
-              <w:t>Component</w:t>
-            </w:r>
-          </w:p>
-        </w:tc>
-        <w:tc>
-          <w:tcPr>
-            <w:tcW w:w="1080" w:type="dxa"/>
-          </w:tcPr>
-          <w:p>
-            <w:pPr>
-              <w:jc w:val="center"/>
-              <w:rPr>
-                <w:rFonts w:ascii="Century Gothic" w:hAnsi="Century Gothic"/>
-                <w:b/>
-                <w:sz w:val="26"/>
-                <w:szCs w:val="26"/>
-              </w:rPr>
-            </w:pPr>
-            <w:r>
-              <w:rPr>
-                <w:rFonts w:ascii="Century Gothic" w:hAnsi="Century Gothic"/>
-                <w:b/>
-                <w:sz w:val="26"/>
-                <w:szCs w:val="26"/>
-              </w:rPr>
-              <w:t>Edit</w:t>
-            </w:r>
-          </w:p>
-        </w:tc>
-        <w:tc>
-          <w:tcPr>
-            <w:tcW w:w="1260" w:type="dxa"/>
-          </w:tcPr>
-          <w:p>
-            <w:pPr>
-              <w:jc w:val="center"/>
-              <w:rPr>
-                <w:rFonts w:ascii="Century Gothic" w:hAnsi="Century Gothic"/>
-                <w:b/>
-                <w:sz w:val="26"/>
-                <w:szCs w:val="26"/>
-              </w:rPr>
-            </w:pPr>
-            <w:r>
-              <w:rPr>
-                <w:rFonts w:ascii="Century Gothic" w:hAnsi="Century Gothic"/>
-                <w:b/>
-                <w:sz w:val="26"/>
-                <w:szCs w:val="26"/>
-              </w:rPr>
-              <w:t>Write</w:t>
-            </w:r>
-          </w:p>
-        </w:tc>
-        <w:tc>
-          <w:tcPr>
-            <w:tcW w:w="5328" w:type="dxa"/>
-          </w:tcPr>
-          <w:p>
-            <w:pPr>
-              <w:rPr>
-                <w:rFonts w:ascii="Century Gothic" w:hAnsi="Century Gothic"/>
-                <w:b/>
-                <w:sz w:val="26"/>
-                <w:szCs w:val="26"/>
-              </w:rPr>
-            </w:pPr>
-            <w:r>
-              <w:rPr>
-                <w:rFonts w:ascii="Century Gothic" w:hAnsi="Century Gothic"/>
-                <w:b/>
-                <w:sz w:val="26"/>
-                <w:szCs w:val="26"/>
-              </w:rPr>
-              <w:t>Reminder: when to edit or write</w:t>
             </w:r>
           </w:p>
         </w:tc>
       </w:tr>
       <w:tr>
-        <w:tc>
-          <w:tcPr>
-            <w:tcW w:w="900" w:type="dxa"/>
-            <w:vAlign w:val="center"/>
+        <w:trPr>
+          <w:trHeight w:val="440"/>
+        </w:trPr>
+        <w:tc>
+          <w:tcPr>
+            <w:tcW w:w="1609" w:type="dxa"/>
+            <w:tcMar>
+              <w:top w:w="115" w:type="dxa"/>
+              <w:left w:w="58" w:type="dxa"/>
+              <w:right w:w="115" w:type="dxa"/>
+            </w:tcMar>
+          </w:tcPr>
+          <w:p>
+            <w:pPr>
+              <w:spacing w:line="360" w:lineRule="auto"/>
+              <w:rPr>
+                <w:rFonts w:ascii="Century Gothic" w:hAnsi="Century Gothic"/>
+              </w:rPr>
+            </w:pPr>
+            <w:r>
+              <w:rPr>
+                <w:rFonts w:ascii="Century Gothic" w:hAnsi="Century Gothic"/>
+              </w:rPr>
+              <w:t>Data Structure</w:t>
+            </w:r>
+          </w:p>
+        </w:tc>
+        <w:tc>
+          <w:tcPr>
+            <w:tcW w:w="7464" w:type="dxa"/>
+            <w:tcMar>
+              <w:top w:w="115" w:type="dxa"/>
+              <w:left w:w="115" w:type="dxa"/>
+              <w:right w:w="0" w:type="dxa"/>
+            </w:tcMar>
+          </w:tcPr>
+          <w:p>
+            <w:pPr>
+              <w:spacing w:line="360" w:lineRule="auto"/>
+              <w:rPr>
+                <w:rFonts w:ascii="Menlo Regular" w:eastAsia="ＭＳ ゴシック" w:hAnsi="Menlo Regular" w:cs="Menlo Regular"/>
+                <w:i/>
+              </w:rPr>
+            </w:pPr>
+            <w:r>
+              <w:rPr>
+                <w:rFonts w:ascii="Century Gothic" w:hAnsi="Century Gothic"/>
+                <w:i/>
+              </w:rPr>
+              <w:t>If any new field(s) were added, changed or removed</w:t>
+            </w:r>
+          </w:p>
+        </w:tc>
+        <w:tc>
+          <w:tcPr>
+            <w:tcW w:w="884" w:type="dxa"/>
+            <w:tcMar>
+              <w:top w:w="0" w:type="dxa"/>
+            </w:tcMar>
           </w:tcPr>
           <w:p>
             <w:pPr>
@@ -1199,39 +1179,18 @@
         </w:tc>
         <w:tc>
           <w:tcPr>
-            <w:tcW w:w="2070" w:type="dxa"/>
-            <w:vAlign w:val="center"/>
-          </w:tcPr>
-          <w:p>
-            <w:pPr>
+            <w:tcW w:w="882" w:type="dxa"/>
+            <w:tcMar>
+              <w:top w:w="0" w:type="dxa"/>
+            </w:tcMar>
+          </w:tcPr>
+          <w:p>
+            <w:pPr>
+              <w:jc w:val="center"/>
               <w:rPr>
                 <w:rFonts w:ascii="Century Gothic" w:hAnsi="Century Gothic"/>
                 <w:sz w:val="26"/>
                 <w:szCs w:val="26"/>
-              </w:rPr>
-            </w:pPr>
-            <w:r>
-              <w:rPr>
-                <w:rFonts w:ascii="Century Gothic" w:hAnsi="Century Gothic"/>
-                <w:sz w:val="26"/>
-                <w:szCs w:val="26"/>
-              </w:rPr>
-              <w:t>Data Structure</w:t>
-            </w:r>
-          </w:p>
-        </w:tc>
-        <w:tc>
-          <w:tcPr>
-            <w:tcW w:w="1080" w:type="dxa"/>
-            <w:vAlign w:val="center"/>
-          </w:tcPr>
-          <w:p>
-            <w:pPr>
-              <w:jc w:val="center"/>
-              <w:rPr>
-                <w:rFonts w:ascii="Century Gothic" w:hAnsi="Century Gothic"/>
-                <w:sz w:val="36"/>
-                <w:szCs w:val="36"/>
               </w:rPr>
             </w:pPr>
             <w:r>
@@ -1241,53 +1200,6 @@
                 <w:szCs w:val="36"/>
               </w:rPr>
               <w:t>☐</w:t>
-            </w:r>
-          </w:p>
-        </w:tc>
-        <w:tc>
-          <w:tcPr>
-            <w:tcW w:w="1260" w:type="dxa"/>
-            <w:vAlign w:val="center"/>
-          </w:tcPr>
-          <w:p>
-            <w:pPr>
-              <w:jc w:val="center"/>
-              <w:rPr>
-                <w:rFonts w:ascii="Century Gothic" w:hAnsi="Century Gothic"/>
-                <w:sz w:val="36"/>
-                <w:szCs w:val="36"/>
-              </w:rPr>
-            </w:pPr>
-            <w:r>
-              <w:rPr>
-                <w:rFonts w:ascii="Menlo Regular" w:eastAsia="ＭＳ ゴシック" w:hAnsi="Menlo Regular" w:cs="Menlo Regular"/>
-                <w:sz w:val="36"/>
-                <w:szCs w:val="36"/>
-              </w:rPr>
-              <w:t>☐</w:t>
-            </w:r>
-          </w:p>
-        </w:tc>
-        <w:tc>
-          <w:tcPr>
-            <w:tcW w:w="5328" w:type="dxa"/>
-            <w:vAlign w:val="center"/>
-          </w:tcPr>
-          <w:p>
-            <w:pPr>
-              <w:rPr>
-                <w:rFonts w:ascii="Century Gothic" w:hAnsi="Century Gothic"/>
-                <w:sz w:val="26"/>
-                <w:szCs w:val="26"/>
-              </w:rPr>
-            </w:pPr>
-            <w:r>
-              <w:rPr>
-                <w:rFonts w:ascii="Century Gothic" w:hAnsi="Century Gothic"/>
-                <w:sz w:val="26"/>
-                <w:szCs w:val="26"/>
-              </w:rPr>
-              <w:t>If any new field(s) were added</w:t>
             </w:r>
           </w:p>
         </w:tc>
@@ -1298,64 +1210,60 @@
         </w:trPr>
         <w:tc>
           <w:tcPr>
-            <w:tcW w:w="900" w:type="dxa"/>
-            <w:vAlign w:val="center"/>
-          </w:tcPr>
-          <w:p>
-            <w:pPr>
-              <w:jc w:val="center"/>
-              <w:rPr>
-                <w:rFonts w:ascii="Century Gothic" w:hAnsi="Century Gothic"/>
-                <w:sz w:val="36"/>
-                <w:szCs w:val="36"/>
-              </w:rPr>
-            </w:pPr>
-            <w:r>
+            <w:tcW w:w="1609" w:type="dxa"/>
+            <w:tcMar>
+              <w:top w:w="115" w:type="dxa"/>
+              <w:left w:w="58" w:type="dxa"/>
+              <w:right w:w="115" w:type="dxa"/>
+            </w:tcMar>
+          </w:tcPr>
+          <w:p>
+            <w:pPr>
+              <w:spacing w:line="360" w:lineRule="auto"/>
+              <w:rPr>
+                <w:rFonts w:ascii="Century Gothic" w:hAnsi="Century Gothic" w:cs="Courier New"/>
+              </w:rPr>
+            </w:pPr>
+            <w:r>
+              <w:rPr>
+                <w:rFonts w:ascii="Century Gothic" w:hAnsi="Century Gothic" w:cs="Courier New"/>
+              </w:rPr>
+              <w:t>draw-state</w:t>
+            </w:r>
+          </w:p>
+        </w:tc>
+        <w:tc>
+          <w:tcPr>
+            <w:tcW w:w="7464" w:type="dxa"/>
+            <w:tcMar>
+              <w:top w:w="115" w:type="dxa"/>
+              <w:left w:w="115" w:type="dxa"/>
+              <w:right w:w="0" w:type="dxa"/>
+            </w:tcMar>
+          </w:tcPr>
+          <w:p>
+            <w:pPr>
+              <w:spacing w:line="360" w:lineRule="auto"/>
               <w:rPr>
                 <w:rFonts w:ascii="Menlo Regular" w:eastAsia="ＭＳ ゴシック" w:hAnsi="Menlo Regular" w:cs="Menlo Regular"/>
-                <w:sz w:val="36"/>
-                <w:szCs w:val="36"/>
-              </w:rPr>
-              <w:t>☐</w:t>
-            </w:r>
-          </w:p>
-        </w:tc>
-        <w:tc>
-          <w:tcPr>
-            <w:tcW w:w="2070" w:type="dxa"/>
-            <w:vAlign w:val="center"/>
-          </w:tcPr>
-          <w:p>
-            <w:pPr>
-              <w:rPr>
-                <w:rFonts w:ascii="Century Gothic" w:hAnsi="Century Gothic"/>
-                <w:sz w:val="26"/>
-                <w:szCs w:val="26"/>
-              </w:rPr>
-            </w:pPr>
-            <w:proofErr w:type="gramStart"/>
-            <w:r>
-              <w:rPr>
-                <w:rFonts w:ascii="Century Gothic" w:hAnsi="Century Gothic"/>
-                <w:sz w:val="26"/>
-                <w:szCs w:val="26"/>
-              </w:rPr>
-              <w:t>draw</w:t>
-            </w:r>
-            <w:proofErr w:type="gramEnd"/>
-            <w:r>
-              <w:rPr>
-                <w:rFonts w:ascii="Century Gothic" w:hAnsi="Century Gothic"/>
-                <w:sz w:val="26"/>
-                <w:szCs w:val="26"/>
-              </w:rPr>
-              <w:t>-state</w:t>
-            </w:r>
-          </w:p>
-        </w:tc>
-        <w:tc>
-          <w:tcPr>
-            <w:tcW w:w="1080" w:type="dxa"/>
+                <w:i/>
+              </w:rPr>
+            </w:pPr>
+            <w:r>
+              <w:rPr>
+                <w:rFonts w:ascii="Century Gothic" w:hAnsi="Century Gothic"/>
+                <w:i/>
+              </w:rPr>
+              <w:t>If something is displayed in a new way or position</w:t>
+            </w:r>
+          </w:p>
+        </w:tc>
+        <w:tc>
+          <w:tcPr>
+            <w:tcW w:w="884" w:type="dxa"/>
+            <w:tcMar>
+              <w:top w:w="0" w:type="dxa"/>
+            </w:tcMar>
           </w:tcPr>
           <w:p>
             <w:pPr>
@@ -1379,15 +1287,18 @@
         </w:tc>
         <w:tc>
           <w:tcPr>
-            <w:tcW w:w="1260" w:type="dxa"/>
+            <w:tcW w:w="882" w:type="dxa"/>
+            <w:tcMar>
+              <w:top w:w="0" w:type="dxa"/>
+            </w:tcMar>
           </w:tcPr>
           <w:p>
             <w:pPr>
               <w:jc w:val="center"/>
               <w:rPr>
                 <w:rFonts w:ascii="Century Gothic" w:hAnsi="Century Gothic"/>
-                <w:sz w:val="36"/>
-                <w:szCs w:val="36"/>
+                <w:sz w:val="26"/>
+                <w:szCs w:val="26"/>
               </w:rPr>
             </w:pPr>
             <w:r>
@@ -1400,129 +1311,64 @@
             </w:r>
           </w:p>
         </w:tc>
-        <w:tc>
-          <w:tcPr>
-            <w:tcW w:w="5328" w:type="dxa"/>
-            <w:vAlign w:val="center"/>
-          </w:tcPr>
-          <w:p>
-            <w:pPr>
-              <w:rPr>
-                <w:rFonts w:ascii="Century Gothic" w:hAnsi="Century Gothic"/>
-                <w:sz w:val="26"/>
-                <w:szCs w:val="26"/>
-              </w:rPr>
-            </w:pPr>
-            <w:r>
-              <w:rPr>
-                <w:rFonts w:ascii="Century Gothic" w:hAnsi="Century Gothic"/>
-                <w:sz w:val="26"/>
-                <w:szCs w:val="26"/>
-              </w:rPr>
-              <w:t>If something is displayed in a new way or position</w:t>
-            </w:r>
-          </w:p>
-        </w:tc>
       </w:tr>
       <w:tr>
         <w:tc>
           <w:tcPr>
-            <w:tcW w:w="900" w:type="dxa"/>
-            <w:vAlign w:val="center"/>
-          </w:tcPr>
-          <w:p>
-            <w:pPr>
-              <w:jc w:val="center"/>
-              <w:rPr>
-                <w:rFonts w:ascii="Century Gothic" w:hAnsi="Century Gothic"/>
-                <w:sz w:val="36"/>
-                <w:szCs w:val="36"/>
-              </w:rPr>
-            </w:pPr>
-            <w:r>
+            <w:tcW w:w="1609" w:type="dxa"/>
+            <w:tcMar>
+              <w:top w:w="115" w:type="dxa"/>
+              <w:left w:w="58" w:type="dxa"/>
+              <w:right w:w="115" w:type="dxa"/>
+            </w:tcMar>
+          </w:tcPr>
+          <w:p>
+            <w:pPr>
+              <w:spacing w:line="360" w:lineRule="auto"/>
+              <w:rPr>
+                <w:rFonts w:ascii="Century Gothic" w:hAnsi="Century Gothic" w:cs="Courier New"/>
+              </w:rPr>
+            </w:pPr>
+            <w:r>
+              <w:rPr>
+                <w:rFonts w:ascii="Century Gothic" w:hAnsi="Century Gothic" w:cs="Courier New"/>
+              </w:rPr>
+              <w:t>next-state-tick</w:t>
+            </w:r>
+          </w:p>
+        </w:tc>
+        <w:tc>
+          <w:tcPr>
+            <w:tcW w:w="7464" w:type="dxa"/>
+            <w:tcMar>
+              <w:top w:w="115" w:type="dxa"/>
+              <w:left w:w="115" w:type="dxa"/>
+              <w:right w:w="0" w:type="dxa"/>
+            </w:tcMar>
+          </w:tcPr>
+          <w:p>
+            <w:pPr>
+              <w:spacing w:line="360" w:lineRule="auto"/>
               <w:rPr>
                 <w:rFonts w:ascii="Menlo Regular" w:eastAsia="ＭＳ ゴシック" w:hAnsi="Menlo Regular" w:cs="Menlo Regular"/>
-                <w:sz w:val="36"/>
-                <w:szCs w:val="36"/>
-              </w:rPr>
-              <w:t>☐</w:t>
-            </w:r>
-          </w:p>
-        </w:tc>
-        <w:tc>
-          <w:tcPr>
-            <w:tcW w:w="2070" w:type="dxa"/>
-            <w:vAlign w:val="center"/>
-          </w:tcPr>
-          <w:p>
-            <w:pPr>
-              <w:rPr>
-                <w:rFonts w:ascii="Century Gothic" w:hAnsi="Century Gothic"/>
-                <w:sz w:val="26"/>
-                <w:szCs w:val="26"/>
-              </w:rPr>
-            </w:pPr>
-            <w:proofErr w:type="gramStart"/>
-            <w:r>
-              <w:rPr>
-                <w:rFonts w:ascii="Century Gothic" w:hAnsi="Century Gothic"/>
-                <w:sz w:val="26"/>
-                <w:szCs w:val="26"/>
-              </w:rPr>
-              <w:t>next</w:t>
-            </w:r>
-            <w:proofErr w:type="gramEnd"/>
-            <w:r>
-              <w:rPr>
-                <w:rFonts w:ascii="Century Gothic" w:hAnsi="Century Gothic"/>
-                <w:sz w:val="26"/>
-                <w:szCs w:val="26"/>
-              </w:rPr>
-              <w:t>-state-tick</w:t>
-            </w:r>
-          </w:p>
-        </w:tc>
-        <w:tc>
-          <w:tcPr>
-            <w:tcW w:w="1080" w:type="dxa"/>
-            <w:vAlign w:val="center"/>
-          </w:tcPr>
-          <w:p>
-            <w:pPr>
-              <w:widowControl/>
-              <w:suppressAutoHyphens w:val="0"/>
-              <w:spacing w:after="300" w:line="300" w:lineRule="atLeast"/>
-              <w:jc w:val="center"/>
-              <w:rPr>
-                <w:rFonts w:ascii="Helvetica Neue" w:hAnsi="Helvetica Neue"/>
-                <w:color w:val="333333"/>
-                <w:sz w:val="36"/>
-                <w:szCs w:val="36"/>
-              </w:rPr>
-            </w:pPr>
-            <w:r>
-              <w:rPr>
-                <w:rFonts w:ascii="Helvetica Neue" w:hAnsi="Helvetica Neue"/>
-                <w:color w:val="333333"/>
-                <w:sz w:val="21"/>
-                <w:szCs w:val="21"/>
-              </w:rPr>
-              <w:br/>
-            </w:r>
-            <w:r>
-              <w:rPr>
-                <w:rFonts w:ascii="Menlo Regular" w:eastAsia="ＭＳ ゴシック" w:hAnsi="Menlo Regular" w:cs="Menlo Regular"/>
-                <w:sz w:val="36"/>
-                <w:szCs w:val="36"/>
-              </w:rPr>
-              <w:t>☐</w:t>
-            </w:r>
-          </w:p>
-        </w:tc>
-        <w:tc>
-          <w:tcPr>
-            <w:tcW w:w="1260" w:type="dxa"/>
-            <w:vAlign w:val="center"/>
+                <w:i/>
+              </w:rPr>
+            </w:pPr>
+            <w:r>
+              <w:rPr>
+                <w:rFonts w:ascii="Century Gothic" w:hAnsi="Century Gothic"/>
+                <w:i/>
+              </w:rPr>
+              <w:t>If the Data Structure changed, or the animation happens automatically</w:t>
+            </w:r>
+          </w:p>
+        </w:tc>
+        <w:tc>
+          <w:tcPr>
+            <w:tcW w:w="884" w:type="dxa"/>
+            <w:tcMar>
+              <w:top w:w="0" w:type="dxa"/>
+            </w:tcMar>
           </w:tcPr>
           <w:p>
             <w:pPr>
@@ -1546,41 +1392,18 @@
         </w:tc>
         <w:tc>
           <w:tcPr>
-            <w:tcW w:w="5328" w:type="dxa"/>
-            <w:vAlign w:val="center"/>
-          </w:tcPr>
-          <w:p>
-            <w:pPr>
+            <w:tcW w:w="882" w:type="dxa"/>
+            <w:tcMar>
+              <w:top w:w="0" w:type="dxa"/>
+            </w:tcMar>
+          </w:tcPr>
+          <w:p>
+            <w:pPr>
+              <w:jc w:val="center"/>
               <w:rPr>
                 <w:rFonts w:ascii="Century Gothic" w:hAnsi="Century Gothic"/>
                 <w:sz w:val="26"/>
                 <w:szCs w:val="26"/>
-              </w:rPr>
-            </w:pPr>
-            <w:r>
-              <w:rPr>
-                <w:rFonts w:ascii="Century Gothic" w:hAnsi="Century Gothic"/>
-                <w:sz w:val="26"/>
-                <w:szCs w:val="26"/>
-              </w:rPr>
-              <w:t>If new field(s) were added, or if the feature changes what happens as time passes</w:t>
-            </w:r>
-          </w:p>
-        </w:tc>
-      </w:tr>
-      <w:tr>
-        <w:tc>
-          <w:tcPr>
-            <w:tcW w:w="900" w:type="dxa"/>
-            <w:vAlign w:val="center"/>
-          </w:tcPr>
-          <w:p>
-            <w:pPr>
-              <w:jc w:val="center"/>
-              <w:rPr>
-                <w:rFonts w:ascii="Century Gothic" w:hAnsi="Century Gothic"/>
-                <w:sz w:val="36"/>
-                <w:szCs w:val="36"/>
               </w:rPr>
             </w:pPr>
             <w:r>
@@ -1593,163 +1416,64 @@
             </w:r>
           </w:p>
         </w:tc>
-        <w:tc>
-          <w:tcPr>
-            <w:tcW w:w="2070" w:type="dxa"/>
-            <w:vAlign w:val="center"/>
-          </w:tcPr>
-          <w:p>
-            <w:pPr>
-              <w:rPr>
-                <w:rFonts w:ascii="Century Gothic" w:hAnsi="Century Gothic"/>
-                <w:sz w:val="26"/>
-                <w:szCs w:val="26"/>
-              </w:rPr>
-            </w:pPr>
-            <w:proofErr w:type="gramStart"/>
-            <w:r>
-              <w:rPr>
-                <w:rFonts w:ascii="Century Gothic" w:hAnsi="Century Gothic"/>
-                <w:sz w:val="26"/>
-                <w:szCs w:val="26"/>
-              </w:rPr>
-              <w:t>next</w:t>
-            </w:r>
-            <w:proofErr w:type="gramEnd"/>
-            <w:r>
-              <w:rPr>
-                <w:rFonts w:ascii="Century Gothic" w:hAnsi="Century Gothic"/>
-                <w:sz w:val="26"/>
-                <w:szCs w:val="26"/>
-              </w:rPr>
-              <w:t>-state-key</w:t>
-            </w:r>
-          </w:p>
-        </w:tc>
-        <w:tc>
-          <w:tcPr>
-            <w:tcW w:w="1080" w:type="dxa"/>
-            <w:vAlign w:val="center"/>
-          </w:tcPr>
-          <w:p>
-            <w:pPr>
-              <w:jc w:val="center"/>
-              <w:rPr>
-                <w:rFonts w:ascii="Century Gothic" w:hAnsi="Century Gothic"/>
-                <w:sz w:val="36"/>
-                <w:szCs w:val="36"/>
-              </w:rPr>
-            </w:pPr>
-            <w:r>
-              <w:rPr>
-                <w:rFonts w:ascii="Menlo Regular" w:eastAsia="ＭＳ ゴシック" w:hAnsi="Menlo Regular" w:cs="Menlo Regular"/>
-                <w:sz w:val="36"/>
-                <w:szCs w:val="36"/>
-              </w:rPr>
-              <w:t>☐</w:t>
-            </w:r>
-          </w:p>
-        </w:tc>
-        <w:tc>
-          <w:tcPr>
-            <w:tcW w:w="1260" w:type="dxa"/>
-            <w:vAlign w:val="center"/>
-          </w:tcPr>
-          <w:p>
-            <w:pPr>
-              <w:jc w:val="center"/>
-              <w:rPr>
-                <w:rFonts w:ascii="Century Gothic" w:hAnsi="Century Gothic"/>
-                <w:sz w:val="36"/>
-                <w:szCs w:val="36"/>
-              </w:rPr>
-            </w:pPr>
-            <w:r>
-              <w:rPr>
-                <w:rFonts w:ascii="Menlo Regular" w:eastAsia="ＭＳ ゴシック" w:hAnsi="Menlo Regular" w:cs="Menlo Regular"/>
-                <w:sz w:val="36"/>
-                <w:szCs w:val="36"/>
-              </w:rPr>
-              <w:t>☐</w:t>
-            </w:r>
-          </w:p>
-        </w:tc>
-        <w:tc>
-          <w:tcPr>
-            <w:tcW w:w="5328" w:type="dxa"/>
-          </w:tcPr>
-          <w:p>
-            <w:pPr>
-              <w:rPr>
-                <w:rFonts w:ascii="Century Gothic" w:hAnsi="Century Gothic"/>
-                <w:sz w:val="26"/>
-                <w:szCs w:val="26"/>
-              </w:rPr>
-            </w:pPr>
-            <w:r>
-              <w:rPr>
-                <w:rFonts w:ascii="Century Gothic" w:hAnsi="Century Gothic"/>
-                <w:sz w:val="26"/>
-                <w:szCs w:val="26"/>
-              </w:rPr>
-              <w:t>If new field(s) were added, or if the feature changes what happens when a key is pressed</w:t>
-            </w:r>
-          </w:p>
-        </w:tc>
       </w:tr>
       <w:tr>
         <w:tc>
           <w:tcPr>
-            <w:tcW w:w="900" w:type="dxa"/>
-            <w:vAlign w:val="center"/>
-          </w:tcPr>
-          <w:p>
-            <w:pPr>
-              <w:jc w:val="center"/>
-              <w:rPr>
-                <w:rFonts w:ascii="Century Gothic" w:hAnsi="Century Gothic"/>
-                <w:sz w:val="36"/>
-                <w:szCs w:val="36"/>
-              </w:rPr>
-            </w:pPr>
-            <w:r>
+            <w:tcW w:w="1609" w:type="dxa"/>
+            <w:tcMar>
+              <w:top w:w="115" w:type="dxa"/>
+              <w:left w:w="58" w:type="dxa"/>
+              <w:right w:w="115" w:type="dxa"/>
+            </w:tcMar>
+          </w:tcPr>
+          <w:p>
+            <w:pPr>
+              <w:spacing w:line="360" w:lineRule="auto"/>
+              <w:rPr>
+                <w:rFonts w:ascii="Century Gothic" w:hAnsi="Century Gothic" w:cs="Courier New"/>
+              </w:rPr>
+            </w:pPr>
+            <w:r>
+              <w:rPr>
+                <w:rFonts w:ascii="Century Gothic" w:hAnsi="Century Gothic" w:cs="Courier New"/>
+              </w:rPr>
+              <w:t>next-state-key</w:t>
+            </w:r>
+          </w:p>
+        </w:tc>
+        <w:tc>
+          <w:tcPr>
+            <w:tcW w:w="7464" w:type="dxa"/>
+            <w:tcMar>
+              <w:top w:w="115" w:type="dxa"/>
+              <w:left w:w="115" w:type="dxa"/>
+              <w:right w:w="0" w:type="dxa"/>
+            </w:tcMar>
+          </w:tcPr>
+          <w:p>
+            <w:pPr>
+              <w:spacing w:line="360" w:lineRule="auto"/>
               <w:rPr>
                 <w:rFonts w:ascii="Menlo Regular" w:eastAsia="ＭＳ ゴシック" w:hAnsi="Menlo Regular" w:cs="Menlo Regular"/>
-                <w:sz w:val="36"/>
-                <w:szCs w:val="36"/>
-              </w:rPr>
-              <w:t>☐</w:t>
-            </w:r>
-          </w:p>
-        </w:tc>
-        <w:tc>
-          <w:tcPr>
-            <w:tcW w:w="2070" w:type="dxa"/>
-            <w:vAlign w:val="center"/>
-          </w:tcPr>
-          <w:p>
-            <w:pPr>
-              <w:rPr>
-                <w:rFonts w:ascii="Century Gothic" w:hAnsi="Century Gothic"/>
-                <w:sz w:val="26"/>
-                <w:szCs w:val="26"/>
-              </w:rPr>
-            </w:pPr>
-            <w:proofErr w:type="gramStart"/>
-            <w:r>
-              <w:rPr>
-                <w:rFonts w:ascii="Century Gothic" w:hAnsi="Century Gothic"/>
-                <w:sz w:val="26"/>
-                <w:szCs w:val="26"/>
-              </w:rPr>
-              <w:t>reactor</w:t>
-            </w:r>
-            <w:proofErr w:type="gramEnd"/>
-          </w:p>
-        </w:tc>
-        <w:tc>
-          <w:tcPr>
-            <w:tcW w:w="1080" w:type="dxa"/>
+                <w:i/>
+              </w:rPr>
+            </w:pPr>
+            <w:r>
+              <w:rPr>
+                <w:rFonts w:ascii="Century Gothic" w:hAnsi="Century Gothic"/>
+                <w:i/>
+              </w:rPr>
+              <w:t>If the Data Structure changed, or a keypress triggers the animation</w:t>
+            </w:r>
+          </w:p>
+        </w:tc>
+        <w:tc>
+          <w:tcPr>
+            <w:tcW w:w="884" w:type="dxa"/>
+            <w:tcMar>
+              <w:top w:w="0" w:type="dxa"/>
+            </w:tcMar>
           </w:tcPr>
           <w:p>
             <w:pPr>
@@ -1773,15 +1497,18 @@
         </w:tc>
         <w:tc>
           <w:tcPr>
-            <w:tcW w:w="1260" w:type="dxa"/>
+            <w:tcW w:w="882" w:type="dxa"/>
+            <w:tcMar>
+              <w:top w:w="0" w:type="dxa"/>
+            </w:tcMar>
           </w:tcPr>
           <w:p>
             <w:pPr>
               <w:jc w:val="center"/>
               <w:rPr>
                 <w:rFonts w:ascii="Century Gothic" w:hAnsi="Century Gothic"/>
-                <w:sz w:val="36"/>
-                <w:szCs w:val="36"/>
+                <w:sz w:val="26"/>
+                <w:szCs w:val="26"/>
               </w:rPr>
             </w:pPr>
             <w:r>
@@ -1794,49 +1521,130 @@
             </w:r>
           </w:p>
         </w:tc>
-        <w:tc>
-          <w:tcPr>
-            <w:tcW w:w="5328" w:type="dxa"/>
-            <w:vAlign w:val="center"/>
-          </w:tcPr>
-          <w:p>
-            <w:pPr>
-              <w:rPr>
-                <w:rFonts w:ascii="Century Gothic" w:hAnsi="Century Gothic"/>
+      </w:tr>
+      <w:tr>
+        <w:trPr>
+          <w:trHeight w:val="391"/>
+        </w:trPr>
+        <w:tc>
+          <w:tcPr>
+            <w:tcW w:w="1609" w:type="dxa"/>
+            <w:tcMar>
+              <w:top w:w="115" w:type="dxa"/>
+              <w:left w:w="58" w:type="dxa"/>
+              <w:right w:w="115" w:type="dxa"/>
+            </w:tcMar>
+          </w:tcPr>
+          <w:p>
+            <w:pPr>
+              <w:spacing w:line="360" w:lineRule="auto"/>
+              <w:rPr>
+                <w:rFonts w:ascii="Century Gothic" w:hAnsi="Century Gothic"/>
+              </w:rPr>
+            </w:pPr>
+            <w:r>
+              <w:rPr>
+                <w:rFonts w:ascii="Century Gothic" w:hAnsi="Century Gothic"/>
+              </w:rPr>
+              <w:t>reactor</w:t>
+            </w:r>
+          </w:p>
+        </w:tc>
+        <w:tc>
+          <w:tcPr>
+            <w:tcW w:w="7464" w:type="dxa"/>
+            <w:tcMar>
+              <w:top w:w="115" w:type="dxa"/>
+              <w:left w:w="115" w:type="dxa"/>
+              <w:right w:w="0" w:type="dxa"/>
+            </w:tcMar>
+          </w:tcPr>
+          <w:p>
+            <w:pPr>
+              <w:spacing w:line="360" w:lineRule="auto"/>
+              <w:rPr>
+                <w:rFonts w:ascii="Menlo Regular" w:eastAsia="ＭＳ ゴシック" w:hAnsi="Menlo Regular" w:cs="Menlo Regular"/>
                 <w:i/>
+              </w:rPr>
+            </w:pPr>
+            <w:r>
+              <w:rPr>
+                <w:rFonts w:ascii="Century Gothic" w:hAnsi="Century Gothic"/>
+                <w:i/>
+              </w:rPr>
+              <w:t>If either next-state function is new</w:t>
+            </w:r>
+          </w:p>
+        </w:tc>
+        <w:tc>
+          <w:tcPr>
+            <w:tcW w:w="884" w:type="dxa"/>
+            <w:tcMar>
+              <w:top w:w="0" w:type="dxa"/>
+            </w:tcMar>
+          </w:tcPr>
+          <w:p>
+            <w:pPr>
+              <w:jc w:val="center"/>
+              <w:rPr>
+                <w:rFonts w:ascii="Century Gothic" w:hAnsi="Century Gothic"/>
+                <w:sz w:val="36"/>
+                <w:szCs w:val="36"/>
+              </w:rPr>
+            </w:pPr>
+            <w:r>
+              <w:rPr>
+                <w:rFonts w:ascii="Menlo Regular" w:eastAsia="ＭＳ ゴシック" w:hAnsi="Menlo Regular" w:cs="Menlo Regular"/>
+                <w:sz w:val="36"/>
+                <w:szCs w:val="36"/>
+              </w:rPr>
+              <w:t>☐</w:t>
+            </w:r>
+          </w:p>
+        </w:tc>
+        <w:tc>
+          <w:tcPr>
+            <w:tcW w:w="882" w:type="dxa"/>
+            <w:tcMar>
+              <w:top w:w="0" w:type="dxa"/>
+            </w:tcMar>
+          </w:tcPr>
+          <w:p>
+            <w:pPr>
+              <w:jc w:val="center"/>
+              <w:rPr>
+                <w:rFonts w:ascii="Century Gothic" w:hAnsi="Century Gothic"/>
                 <w:sz w:val="26"/>
                 <w:szCs w:val="26"/>
               </w:rPr>
             </w:pPr>
             <w:r>
               <w:rPr>
-                <w:rFonts w:ascii="Century Gothic" w:hAnsi="Century Gothic"/>
-                <w:sz w:val="26"/>
-                <w:szCs w:val="26"/>
-              </w:rPr>
-              <w:t xml:space="preserve">If </w:t>
-            </w:r>
-            <w:r>
-              <w:rPr>
-                <w:rFonts w:ascii="Century Gothic" w:hAnsi="Century Gothic"/>
-                <w:sz w:val="26"/>
-                <w:szCs w:val="26"/>
-              </w:rPr>
-              <w:t xml:space="preserve">either next-state function is </w:t>
-            </w:r>
-            <w:r>
-              <w:rPr>
-                <w:rFonts w:ascii="Century Gothic" w:hAnsi="Century Gothic"/>
-                <w:i/>
-                <w:sz w:val="26"/>
-                <w:szCs w:val="26"/>
-              </w:rPr>
-              <w:t>new</w:t>
+                <w:rFonts w:ascii="Menlo Regular" w:eastAsia="ＭＳ ゴシック" w:hAnsi="Menlo Regular" w:cs="Menlo Regular"/>
+                <w:sz w:val="36"/>
+                <w:szCs w:val="36"/>
+              </w:rPr>
+              <w:t>☐</w:t>
             </w:r>
           </w:p>
         </w:tc>
       </w:tr>
     </w:tbl>
+    <w:p>
+      <w:pPr>
+        <w:widowControl/>
+        <w:suppressAutoHyphens w:val="0"/>
+        <w:rPr>
+          <w:rFonts w:ascii="Century Gothic" w:hAnsi="Century Gothic"/>
+          <w:color w:val="FFFFFF"/>
+          <w:sz w:val="22"/>
+          <w:szCs w:val="22"/>
+        </w:rPr>
+      </w:pPr>
+      <w:r>
+        <w:br w:type="page"/>
+      </w:r>
+    </w:p>
     <w:p>
       <w:pPr>
         <w:pStyle w:val="Heading2"/>
@@ -1899,7 +1707,6 @@
         <w:t>A</w:t>
       </w:r>
       <w:proofErr w:type="spellEnd"/>
-      <w:proofErr w:type="gramEnd"/>
       <w:r>
         <w:rPr>
           <w:rFonts w:ascii="Century Gothic" w:hAnsi="Century Gothic" w:cs="Courier New"/>
@@ -1916,7 +1723,17 @@
           <w:sz w:val="36"/>
           <w:szCs w:val="36"/>
         </w:rPr>
-        <w:t>= __</w:t>
+        <w:t>=</w:t>
+      </w:r>
+      <w:proofErr w:type="gramEnd"/>
+      <w:r>
+        <w:rPr>
+          <w:rFonts w:ascii="Century Gothic" w:hAnsi="Century Gothic" w:cs="Courier New"/>
+          <w:color w:val="000000"/>
+          <w:sz w:val="36"/>
+          <w:szCs w:val="36"/>
+        </w:rPr>
+        <w:t xml:space="preserve"> __</w:t>
       </w:r>
       <w:r>
         <w:rPr>
@@ -1958,7 +1775,6 @@
         </w:rPr>
       </w:pPr>
       <w:proofErr w:type="spellStart"/>
-      <w:proofErr w:type="gramStart"/>
       <w:r>
         <w:rPr>
           <w:rFonts w:ascii="Comic Sans MS" w:hAnsi="Comic Sans MS" w:cs="Courier New"/>
@@ -1967,8 +1783,96 @@
           <w:sz w:val="28"/>
           <w:szCs w:val="28"/>
         </w:rPr>
-        <w:t>pet</w:t>
-      </w:r>
+        <w:t>petB</w:t>
+      </w:r>
+      <w:proofErr w:type="spellEnd"/>
+      <w:r>
+        <w:rPr>
+          <w:rFonts w:ascii="Century Gothic" w:hAnsi="Century Gothic" w:cs="Courier New"/>
+          <w:color w:val="000000"/>
+          <w:sz w:val="28"/>
+          <w:szCs w:val="28"/>
+        </w:rPr>
+        <w:t xml:space="preserve">   </w:t>
+      </w:r>
+      <w:r>
+        <w:rPr>
+          <w:rFonts w:ascii="Century Gothic" w:hAnsi="Century Gothic" w:cs="Courier New"/>
+          <w:color w:val="000000"/>
+          <w:sz w:val="36"/>
+          <w:szCs w:val="36"/>
+        </w:rPr>
+        <w:t>= __</w:t>
+      </w:r>
+      <w:r>
+        <w:rPr>
+          <w:rFonts w:ascii="Comic Sans MS" w:hAnsi="Comic Sans MS" w:cs="Courier New"/>
+          <w:color w:val="000000"/>
+          <w:sz w:val="28"/>
+          <w:szCs w:val="28"/>
+        </w:rPr>
+        <w:t xml:space="preserve"> </w:t>
+      </w:r>
+      <w:proofErr w:type="gramStart"/>
+      <w:r>
+        <w:rPr>
+          <w:rFonts w:ascii="Comic Sans MS" w:hAnsi="Comic Sans MS" w:cs="Courier New"/>
+          <w:color w:val="000000"/>
+          <w:sz w:val="28"/>
+          <w:szCs w:val="28"/>
+        </w:rPr>
+        <w:t>pet(</w:t>
+      </w:r>
+      <w:proofErr w:type="gramEnd"/>
+      <w:r>
+        <w:rPr>
+          <w:rFonts w:ascii="Comic Sans MS" w:hAnsi="Comic Sans MS" w:cs="Courier New"/>
+          <w:color w:val="000000"/>
+          <w:sz w:val="28"/>
+          <w:szCs w:val="28"/>
+        </w:rPr>
+        <w:t>90, 95)</w:t>
+      </w:r>
+      <w:r>
+        <w:rPr>
+          <w:rFonts w:ascii="Century Gothic" w:hAnsi="Century Gothic" w:cs="Courier New"/>
+          <w:color w:val="000000"/>
+          <w:sz w:val="36"/>
+          <w:szCs w:val="36"/>
+        </w:rPr>
+        <w:t>_____________________</w:t>
+      </w:r>
+      <w:r>
+        <w:rPr>
+          <w:rFonts w:ascii="Century Gothic" w:hAnsi="Century Gothic" w:cs="Courier New"/>
+          <w:color w:val="000000"/>
+          <w:sz w:val="36"/>
+          <w:szCs w:val="36"/>
+        </w:rPr>
+        <w:t>_</w:t>
+      </w:r>
+      <w:r>
+        <w:rPr>
+          <w:rFonts w:ascii="Century Gothic" w:hAnsi="Century Gothic" w:cs="Courier New"/>
+          <w:color w:val="000000"/>
+          <w:sz w:val="36"/>
+          <w:szCs w:val="36"/>
+        </w:rPr>
+        <w:t>__</w:t>
+      </w:r>
+    </w:p>
+    <w:p>
+      <w:pPr>
+        <w:spacing w:line="360" w:lineRule="auto"/>
+        <w:ind w:left="-1080" w:firstLine="1080"/>
+        <w:rPr>
+          <w:rFonts w:ascii="Century Gothic" w:hAnsi="Century Gothic" w:cs="Courier New"/>
+          <w:color w:val="000000"/>
+          <w:sz w:val="28"/>
+          <w:szCs w:val="28"/>
+        </w:rPr>
+      </w:pPr>
+      <w:proofErr w:type="spellStart"/>
       <w:r>
         <w:rPr>
           <w:rFonts w:ascii="Comic Sans MS" w:hAnsi="Comic Sans MS" w:cs="Courier New"/>
@@ -1977,10 +1881,9 @@
           <w:sz w:val="28"/>
           <w:szCs w:val="28"/>
         </w:rPr>
-        <w:t>B</w:t>
+        <w:t>petC</w:t>
       </w:r>
       <w:proofErr w:type="spellEnd"/>
-      <w:proofErr w:type="gramEnd"/>
       <w:r>
         <w:rPr>
           <w:rFonts w:ascii="Century Gothic" w:hAnsi="Century Gothic" w:cs="Courier New"/>
@@ -1997,7 +1900,7 @@
           <w:sz w:val="36"/>
           <w:szCs w:val="36"/>
         </w:rPr>
-        <w:t>= __</w:t>
+        <w:t>= ___</w:t>
       </w:r>
       <w:r>
         <w:rPr>
@@ -2006,8 +1909,9 @@
           <w:sz w:val="28"/>
           <w:szCs w:val="28"/>
         </w:rPr>
-        <w:t xml:space="preserve"> pet(</w:t>
-      </w:r>
+        <w:t xml:space="preserve"> </w:t>
+      </w:r>
+      <w:proofErr w:type="gramStart"/>
       <w:r>
         <w:rPr>
           <w:rFonts w:ascii="Comic Sans MS" w:hAnsi="Comic Sans MS" w:cs="Courier New"/>
@@ -2015,7 +1919,17 @@
           <w:sz w:val="28"/>
           <w:szCs w:val="28"/>
         </w:rPr>
-        <w:t>90, 95)</w:t>
+        <w:t>pet(</w:t>
+      </w:r>
+      <w:proofErr w:type="gramEnd"/>
+      <w:r>
+        <w:rPr>
+          <w:rFonts w:ascii="Comic Sans MS" w:hAnsi="Comic Sans MS" w:cs="Courier New"/>
+          <w:color w:val="000000"/>
+          <w:sz w:val="28"/>
+          <w:szCs w:val="28"/>
+        </w:rPr>
+        <w:t xml:space="preserve">30, 65) </w:t>
       </w:r>
       <w:r>
         <w:rPr>
@@ -2024,7 +1938,7 @@
           <w:sz w:val="36"/>
           <w:szCs w:val="36"/>
         </w:rPr>
-        <w:t>_____________________</w:t>
+        <w:t>__</w:t>
       </w:r>
       <w:r>
         <w:rPr>
@@ -2033,147 +1947,143 @@
           <w:sz w:val="36"/>
           <w:szCs w:val="36"/>
         </w:rPr>
-        <w:t>_</w:t>
-      </w:r>
-      <w:r>
-        <w:rPr>
-          <w:rFonts w:ascii="Century Gothic" w:hAnsi="Century Gothic" w:cs="Courier New"/>
-          <w:color w:val="000000"/>
-          <w:sz w:val="36"/>
-          <w:szCs w:val="36"/>
-        </w:rPr>
-        <w:t>__</w:t>
+        <w:t>_____________________</w:t>
       </w:r>
     </w:p>
     <w:p>
       <w:pPr>
         <w:spacing w:line="360" w:lineRule="auto"/>
-        <w:ind w:left="-1080" w:firstLine="1080"/>
-        <w:rPr>
-          <w:rFonts w:ascii="Century Gothic" w:hAnsi="Century Gothic" w:cs="Courier New"/>
-          <w:color w:val="000000"/>
-          <w:sz w:val="28"/>
-          <w:szCs w:val="28"/>
-        </w:rPr>
-      </w:pPr>
-      <w:proofErr w:type="spellStart"/>
-      <w:proofErr w:type="gramStart"/>
-      <w:r>
-        <w:rPr>
-          <w:rFonts w:ascii="Comic Sans MS" w:hAnsi="Comic Sans MS" w:cs="Courier New"/>
-          <w:b/>
-          <w:color w:val="000000"/>
-          <w:sz w:val="28"/>
-          <w:szCs w:val="28"/>
-        </w:rPr>
-        <w:t>pet</w:t>
-      </w:r>
-      <w:r>
-        <w:rPr>
-          <w:rFonts w:ascii="Comic Sans MS" w:hAnsi="Comic Sans MS" w:cs="Courier New"/>
-          <w:b/>
-          <w:color w:val="000000"/>
-          <w:sz w:val="28"/>
-          <w:szCs w:val="28"/>
-        </w:rPr>
-        <w:t>C</w:t>
-      </w:r>
-      <w:proofErr w:type="spellEnd"/>
-      <w:proofErr w:type="gramEnd"/>
-      <w:r>
-        <w:rPr>
-          <w:rFonts w:ascii="Century Gothic" w:hAnsi="Century Gothic" w:cs="Courier New"/>
-          <w:color w:val="000000"/>
-          <w:sz w:val="28"/>
-          <w:szCs w:val="28"/>
-        </w:rPr>
-        <w:t xml:space="preserve">   </w:t>
-      </w:r>
-      <w:r>
-        <w:rPr>
-          <w:rFonts w:ascii="Century Gothic" w:hAnsi="Century Gothic" w:cs="Courier New"/>
-          <w:color w:val="000000"/>
-          <w:sz w:val="36"/>
-          <w:szCs w:val="36"/>
-        </w:rPr>
-        <w:t>= ___</w:t>
-      </w:r>
-      <w:r>
-        <w:rPr>
-          <w:rFonts w:ascii="Comic Sans MS" w:hAnsi="Comic Sans MS" w:cs="Courier New"/>
-          <w:color w:val="000000"/>
-          <w:sz w:val="28"/>
-          <w:szCs w:val="28"/>
-        </w:rPr>
-        <w:t xml:space="preserve"> pet(</w:t>
-      </w:r>
-      <w:r>
-        <w:rPr>
-          <w:rFonts w:ascii="Comic Sans MS" w:hAnsi="Comic Sans MS" w:cs="Courier New"/>
-          <w:color w:val="000000"/>
-          <w:sz w:val="28"/>
-          <w:szCs w:val="28"/>
-        </w:rPr>
-        <w:t xml:space="preserve">30, 65) </w:t>
-      </w:r>
-      <w:r>
-        <w:rPr>
-          <w:rFonts w:ascii="Century Gothic" w:hAnsi="Century Gothic" w:cs="Courier New"/>
-          <w:color w:val="000000"/>
-          <w:sz w:val="36"/>
-          <w:szCs w:val="36"/>
-        </w:rPr>
-        <w:t>__</w:t>
-      </w:r>
-      <w:r>
-        <w:rPr>
-          <w:rFonts w:ascii="Century Gothic" w:hAnsi="Century Gothic" w:cs="Courier New"/>
-          <w:color w:val="000000"/>
-          <w:sz w:val="36"/>
-          <w:szCs w:val="36"/>
-        </w:rPr>
-        <w:t>_____________________</w:t>
-      </w:r>
+        <w:rPr>
+          <w:rFonts w:ascii="Century Gothic" w:hAnsi="Century Gothic" w:cs="Trebuchet MS"/>
+          <w:color w:val="000000"/>
+        </w:rPr>
+      </w:pPr>
     </w:p>
     <w:p>
       <w:pPr>
-        <w:spacing w:line="360" w:lineRule="auto"/>
-        <w:rPr>
-          <w:rFonts w:ascii="Century Gothic" w:hAnsi="Century Gothic" w:cs="Trebuchet MS"/>
-          <w:color w:val="000000"/>
-        </w:rPr>
-      </w:pPr>
+        <w:pStyle w:val="Heading2"/>
+      </w:pPr>
+      <w:r>
+        <w:t xml:space="preserve">Write </w:t>
+      </w:r>
+      <w:r>
+        <w:t>at least one NEW</w:t>
+      </w:r>
+      <w:r>
+        <w:t xml:space="preserve"> example for one of th</w:t>
+      </w:r>
+      <w:r>
+        <w:t xml:space="preserve">e functions </w:t>
+      </w:r>
+      <w:r>
+        <w:t>on your To-Do list</w:t>
+      </w:r>
     </w:p>
     <w:p>
       <w:pPr>
-        <w:pStyle w:val="Heading2"/>
-      </w:pPr>
-      <w:r>
-        <w:t xml:space="preserve">Write </w:t>
-      </w:r>
-      <w:r>
-        <w:t>a</w:t>
-      </w:r>
-      <w:r>
-        <w:t>t least one</w:t>
-      </w:r>
-      <w:r>
-        <w:t xml:space="preserve"> NEW</w:t>
-      </w:r>
-      <w:r>
-        <w:t xml:space="preserve"> example for one of th</w:t>
-      </w:r>
-      <w:r>
-        <w:t>e functions that you must edit</w:t>
-      </w:r>
-      <w:r>
-        <w:t>:</w:t>
-      </w:r>
+        <w:pStyle w:val="BodyText"/>
+      </w:pPr>
     </w:p>
     <w:p>
       <w:pPr>
-        <w:pStyle w:val="BodyText"/>
-      </w:pPr>
+        <w:spacing w:line="360" w:lineRule="auto"/>
+        <w:ind w:left="-1080" w:firstLine="1080"/>
+        <w:rPr>
+          <w:rFonts w:ascii="Century Gothic" w:hAnsi="Century Gothic" w:cs="Courier New"/>
+          <w:color w:val="000000"/>
+          <w:sz w:val="32"/>
+          <w:szCs w:val="32"/>
+        </w:rPr>
+      </w:pPr>
+      <w:r>
+        <w:rPr>
+          <w:rFonts w:ascii="Comic Sans MS" w:hAnsi="Comic Sans MS" w:cs="Courier New"/>
+          <w:color w:val="000000"/>
+          <w:sz w:val="32"/>
+          <w:szCs w:val="32"/>
+        </w:rPr>
+        <w:t>next-state-tick</w:t>
+      </w:r>
+      <w:r>
+        <w:rPr>
+          <w:rFonts w:ascii="Comic Sans MS" w:hAnsi="Comic Sans MS" w:cs="Courier New"/>
+          <w:color w:val="000000"/>
+          <w:sz w:val="32"/>
+          <w:szCs w:val="32"/>
+        </w:rPr>
+        <w:t>(</w:t>
+      </w:r>
+      <w:proofErr w:type="spellStart"/>
+      <w:r>
+        <w:rPr>
+          <w:rFonts w:ascii="Comic Sans MS" w:hAnsi="Comic Sans MS" w:cs="Courier New"/>
+          <w:color w:val="000000"/>
+          <w:sz w:val="32"/>
+          <w:szCs w:val="32"/>
+        </w:rPr>
+        <w:t>petB</w:t>
+      </w:r>
+      <w:proofErr w:type="spellEnd"/>
+      <w:r>
+        <w:rPr>
+          <w:rFonts w:ascii="Comic Sans MS" w:hAnsi="Comic Sans MS" w:cs="Courier New"/>
+          <w:color w:val="000000"/>
+          <w:sz w:val="32"/>
+          <w:szCs w:val="32"/>
+        </w:rPr>
+        <w:t xml:space="preserve">) is </w:t>
+      </w:r>
+      <w:proofErr w:type="gramStart"/>
+      <w:r>
+        <w:rPr>
+          <w:rFonts w:ascii="Comic Sans MS" w:hAnsi="Comic Sans MS" w:cs="Courier New"/>
+          <w:color w:val="000000"/>
+          <w:sz w:val="32"/>
+          <w:szCs w:val="32"/>
+        </w:rPr>
+        <w:t>pet(</w:t>
+      </w:r>
+      <w:proofErr w:type="spellStart"/>
+      <w:proofErr w:type="gramEnd"/>
+      <w:r>
+        <w:rPr>
+          <w:rFonts w:ascii="Comic Sans MS" w:hAnsi="Comic Sans MS" w:cs="Courier New"/>
+          <w:color w:val="000000"/>
+          <w:sz w:val="32"/>
+          <w:szCs w:val="32"/>
+        </w:rPr>
+        <w:t>petB.hunger</w:t>
+      </w:r>
+      <w:proofErr w:type="spellEnd"/>
+      <w:r>
+        <w:rPr>
+          <w:rFonts w:ascii="Comic Sans MS" w:hAnsi="Comic Sans MS" w:cs="Courier New"/>
+          <w:color w:val="000000"/>
+          <w:sz w:val="32"/>
+          <w:szCs w:val="32"/>
+        </w:rPr>
+        <w:t xml:space="preserve"> - 2, </w:t>
+      </w:r>
+      <w:proofErr w:type="spellStart"/>
+      <w:r>
+        <w:rPr>
+          <w:rFonts w:ascii="Comic Sans MS" w:hAnsi="Comic Sans MS" w:cs="Courier New"/>
+          <w:color w:val="000000"/>
+          <w:sz w:val="32"/>
+          <w:szCs w:val="32"/>
+        </w:rPr>
+        <w:t>petB.sleep</w:t>
+      </w:r>
+      <w:proofErr w:type="spellEnd"/>
+      <w:r>
+        <w:rPr>
+          <w:rFonts w:ascii="Comic Sans MS" w:hAnsi="Comic Sans MS" w:cs="Courier New"/>
+          <w:color w:val="000000"/>
+          <w:sz w:val="32"/>
+          <w:szCs w:val="32"/>
+        </w:rPr>
+        <w:t xml:space="preserve"> - 1)</w:t>
+      </w:r>
     </w:p>
     <w:p>
       <w:pPr>
@@ -2186,6 +2096,44 @@
           <w:szCs w:val="32"/>
         </w:rPr>
       </w:pPr>
+      <w:r>
+        <w:rPr>
+          <w:rFonts w:ascii="Comic Sans MS" w:hAnsi="Comic Sans MS" w:cs="Courier New"/>
+          <w:color w:val="000000"/>
+          <w:sz w:val="32"/>
+          <w:szCs w:val="32"/>
+        </w:rPr>
+        <w:t>next-state-tick</w:t>
+      </w:r>
+      <w:r>
+        <w:rPr>
+          <w:rFonts w:ascii="Comic Sans MS" w:hAnsi="Comic Sans MS" w:cs="Courier New"/>
+          <w:color w:val="000000"/>
+          <w:sz w:val="32"/>
+          <w:szCs w:val="32"/>
+        </w:rPr>
+        <w:t>(</w:t>
+      </w:r>
+      <w:proofErr w:type="spellStart"/>
+      <w:r>
+        <w:rPr>
+          <w:rFonts w:ascii="Comic Sans MS" w:hAnsi="Comic Sans MS" w:cs="Courier New"/>
+          <w:color w:val="000000"/>
+          <w:sz w:val="32"/>
+          <w:szCs w:val="32"/>
+        </w:rPr>
+        <w:t>petC</w:t>
+      </w:r>
+      <w:proofErr w:type="spellEnd"/>
+      <w:r>
+        <w:rPr>
+          <w:rFonts w:ascii="Comic Sans MS" w:hAnsi="Comic Sans MS" w:cs="Courier New"/>
+          <w:color w:val="000000"/>
+          <w:sz w:val="32"/>
+          <w:szCs w:val="32"/>
+        </w:rPr>
+        <w:t xml:space="preserve">) is </w:t>
+      </w:r>
       <w:proofErr w:type="gramStart"/>
       <w:r>
         <w:rPr>
@@ -2194,8 +2142,9 @@
           <w:sz w:val="32"/>
           <w:szCs w:val="32"/>
         </w:rPr>
-        <w:t>next</w:t>
-      </w:r>
+        <w:t>pet(</w:t>
+      </w:r>
+      <w:proofErr w:type="spellStart"/>
       <w:proofErr w:type="gramEnd"/>
       <w:r>
         <w:rPr>
@@ -2204,8 +2153,9 @@
           <w:sz w:val="32"/>
           <w:szCs w:val="32"/>
         </w:rPr>
-        <w:t>-state-tick</w:t>
-      </w:r>
+        <w:t>petC.hunger</w:t>
+      </w:r>
+      <w:proofErr w:type="spellEnd"/>
       <w:r>
         <w:rPr>
           <w:rFonts w:ascii="Comic Sans MS" w:hAnsi="Comic Sans MS" w:cs="Courier New"/>
@@ -2213,184 +2163,7 @@
           <w:sz w:val="32"/>
           <w:szCs w:val="32"/>
         </w:rPr>
-        <w:t>(</w:t>
-      </w:r>
-      <w:proofErr w:type="spellStart"/>
-      <w:r>
-        <w:rPr>
-          <w:rFonts w:ascii="Comic Sans MS" w:hAnsi="Comic Sans MS" w:cs="Courier New"/>
-          <w:color w:val="000000"/>
-          <w:sz w:val="32"/>
-          <w:szCs w:val="32"/>
-        </w:rPr>
-        <w:t>petB</w:t>
-      </w:r>
-      <w:proofErr w:type="spellEnd"/>
-      <w:r>
-        <w:rPr>
-          <w:rFonts w:ascii="Comic Sans MS" w:hAnsi="Comic Sans MS" w:cs="Courier New"/>
-          <w:color w:val="000000"/>
-          <w:sz w:val="32"/>
-          <w:szCs w:val="32"/>
-        </w:rPr>
-        <w:t xml:space="preserve">) is </w:t>
-      </w:r>
-      <w:r>
-        <w:rPr>
-          <w:rFonts w:ascii="Comic Sans MS" w:hAnsi="Comic Sans MS" w:cs="Courier New"/>
-          <w:color w:val="000000"/>
-          <w:sz w:val="32"/>
-          <w:szCs w:val="32"/>
-        </w:rPr>
-        <w:t>pet(</w:t>
-      </w:r>
-      <w:proofErr w:type="spellStart"/>
-      <w:r>
-        <w:rPr>
-          <w:rFonts w:ascii="Comic Sans MS" w:hAnsi="Comic Sans MS" w:cs="Courier New"/>
-          <w:color w:val="000000"/>
-          <w:sz w:val="32"/>
-          <w:szCs w:val="32"/>
-        </w:rPr>
-        <w:t>petB.hunger</w:t>
-      </w:r>
-      <w:proofErr w:type="spellEnd"/>
-      <w:r>
-        <w:rPr>
-          <w:rFonts w:ascii="Comic Sans MS" w:hAnsi="Comic Sans MS" w:cs="Courier New"/>
-          <w:color w:val="000000"/>
-          <w:sz w:val="32"/>
-          <w:szCs w:val="32"/>
-        </w:rPr>
         <w:t xml:space="preserve"> - 2, </w:t>
-      </w:r>
-      <w:proofErr w:type="spellStart"/>
-      <w:r>
-        <w:rPr>
-          <w:rFonts w:ascii="Comic Sans MS" w:hAnsi="Comic Sans MS" w:cs="Courier New"/>
-          <w:color w:val="000000"/>
-          <w:sz w:val="32"/>
-          <w:szCs w:val="32"/>
-        </w:rPr>
-        <w:t>petB.sleep</w:t>
-      </w:r>
-      <w:proofErr w:type="spellEnd"/>
-      <w:r>
-        <w:rPr>
-          <w:rFonts w:ascii="Comic Sans MS" w:hAnsi="Comic Sans MS" w:cs="Courier New"/>
-          <w:color w:val="000000"/>
-          <w:sz w:val="32"/>
-          <w:szCs w:val="32"/>
-        </w:rPr>
-        <w:t xml:space="preserve"> - 1</w:t>
-      </w:r>
-      <w:r>
-        <w:rPr>
-          <w:rFonts w:ascii="Comic Sans MS" w:hAnsi="Comic Sans MS" w:cs="Courier New"/>
-          <w:color w:val="000000"/>
-          <w:sz w:val="32"/>
-          <w:szCs w:val="32"/>
-        </w:rPr>
-        <w:t>)</w:t>
-      </w:r>
-    </w:p>
-    <w:p>
-      <w:pPr>
-        <w:spacing w:line="360" w:lineRule="auto"/>
-        <w:ind w:left="-1080" w:firstLine="1080"/>
-        <w:rPr>
-          <w:rFonts w:ascii="Century Gothic" w:hAnsi="Century Gothic" w:cs="Courier New"/>
-          <w:color w:val="000000"/>
-          <w:sz w:val="32"/>
-          <w:szCs w:val="32"/>
-        </w:rPr>
-      </w:pPr>
-      <w:proofErr w:type="gramStart"/>
-      <w:r>
-        <w:rPr>
-          <w:rFonts w:ascii="Comic Sans MS" w:hAnsi="Comic Sans MS" w:cs="Courier New"/>
-          <w:color w:val="000000"/>
-          <w:sz w:val="32"/>
-          <w:szCs w:val="32"/>
-        </w:rPr>
-        <w:t>next</w:t>
-      </w:r>
-      <w:proofErr w:type="gramEnd"/>
-      <w:r>
-        <w:rPr>
-          <w:rFonts w:ascii="Comic Sans MS" w:hAnsi="Comic Sans MS" w:cs="Courier New"/>
-          <w:color w:val="000000"/>
-          <w:sz w:val="32"/>
-          <w:szCs w:val="32"/>
-        </w:rPr>
-        <w:t>-state-tick</w:t>
-      </w:r>
-      <w:r>
-        <w:rPr>
-          <w:rFonts w:ascii="Comic Sans MS" w:hAnsi="Comic Sans MS" w:cs="Courier New"/>
-          <w:color w:val="000000"/>
-          <w:sz w:val="32"/>
-          <w:szCs w:val="32"/>
-        </w:rPr>
-        <w:t>(</w:t>
-      </w:r>
-      <w:proofErr w:type="spellStart"/>
-      <w:r>
-        <w:rPr>
-          <w:rFonts w:ascii="Comic Sans MS" w:hAnsi="Comic Sans MS" w:cs="Courier New"/>
-          <w:color w:val="000000"/>
-          <w:sz w:val="32"/>
-          <w:szCs w:val="32"/>
-        </w:rPr>
-        <w:t>petC</w:t>
-      </w:r>
-      <w:proofErr w:type="spellEnd"/>
-      <w:r>
-        <w:rPr>
-          <w:rFonts w:ascii="Comic Sans MS" w:hAnsi="Comic Sans MS" w:cs="Courier New"/>
-          <w:color w:val="000000"/>
-          <w:sz w:val="32"/>
-          <w:szCs w:val="32"/>
-        </w:rPr>
-        <w:t xml:space="preserve">) is </w:t>
-      </w:r>
-      <w:r>
-        <w:rPr>
-          <w:rFonts w:ascii="Comic Sans MS" w:hAnsi="Comic Sans MS" w:cs="Courier New"/>
-          <w:color w:val="000000"/>
-          <w:sz w:val="32"/>
-          <w:szCs w:val="32"/>
-        </w:rPr>
-        <w:t>pet(</w:t>
-      </w:r>
-      <w:proofErr w:type="spellStart"/>
-      <w:r>
-        <w:rPr>
-          <w:rFonts w:ascii="Comic Sans MS" w:hAnsi="Comic Sans MS" w:cs="Courier New"/>
-          <w:color w:val="000000"/>
-          <w:sz w:val="32"/>
-          <w:szCs w:val="32"/>
-        </w:rPr>
-        <w:t>petC.hunger</w:t>
-      </w:r>
-      <w:proofErr w:type="spellEnd"/>
-      <w:r>
-        <w:rPr>
-          <w:rFonts w:ascii="Comic Sans MS" w:hAnsi="Comic Sans MS" w:cs="Courier New"/>
-          <w:color w:val="000000"/>
-          <w:sz w:val="32"/>
-          <w:szCs w:val="32"/>
-        </w:rPr>
-        <w:t xml:space="preserve"> - 2</w:t>
-      </w:r>
-      <w:r>
-        <w:rPr>
-          <w:rFonts w:ascii="Comic Sans MS" w:hAnsi="Comic Sans MS" w:cs="Courier New"/>
-          <w:color w:val="000000"/>
-          <w:sz w:val="32"/>
-          <w:szCs w:val="32"/>
-        </w:rPr>
-        <w:t xml:space="preserve">, </w:t>
       </w:r>
       <w:proofErr w:type="spellStart"/>
       <w:r>
@@ -2530,34 +2303,52 @@
         <w:pStyle w:val="Heading2"/>
       </w:pPr>
       <w:r>
-        <w:t xml:space="preserve">Write </w:t>
-      </w:r>
-      <w:r>
-        <w:t>a</w:t>
-      </w:r>
-      <w:r>
-        <w:t>t least one</w:t>
-      </w:r>
-      <w:r>
-        <w:t xml:space="preserve"> NEW</w:t>
-      </w:r>
-      <w:r>
-        <w:t xml:space="preserve"> example for </w:t>
-      </w:r>
-      <w:r>
-        <w:t>another</w:t>
-      </w:r>
-      <w:r>
-        <w:t xml:space="preserve"> of th</w:t>
-      </w:r>
-      <w:r>
-        <w:t>e functions that you must edit (if applicable)</w:t>
+        <w:t xml:space="preserve">If you have another function on your </w:t>
+      </w:r>
+      <w:r>
+        <w:t>To-Do</w:t>
+      </w:r>
+      <w:r>
+        <w:t xml:space="preserve"> </w:t>
+      </w:r>
+      <w:proofErr w:type="gramStart"/>
+      <w:r>
+        <w:t>list ,</w:t>
+      </w:r>
+      <w:proofErr w:type="gramEnd"/>
+      <w:r>
+        <w:t xml:space="preserve"> write at least one NEW example </w:t>
       </w:r>
     </w:p>
     <w:p>
       <w:pPr>
-        <w:pStyle w:val="BodyText"/>
-      </w:pPr>
+        <w:spacing w:line="360" w:lineRule="auto"/>
+        <w:ind w:left="-1080" w:firstLine="1080"/>
+        <w:rPr>
+          <w:rFonts w:ascii="Century Gothic" w:hAnsi="Century Gothic" w:cs="Courier New"/>
+          <w:color w:val="000000"/>
+          <w:sz w:val="32"/>
+          <w:szCs w:val="32"/>
+        </w:rPr>
+      </w:pPr>
+      <w:r>
+        <w:rPr>
+          <w:rFonts w:ascii="Century Gothic" w:hAnsi="Century Gothic" w:cs="Courier New"/>
+          <w:color w:val="000000"/>
+          <w:sz w:val="32"/>
+          <w:szCs w:val="32"/>
+        </w:rPr>
+        <w:t>_________________________________________________</w:t>
+      </w:r>
+      <w:r>
+        <w:rPr>
+          <w:rFonts w:ascii="Century Gothic" w:hAnsi="Century Gothic" w:cs="Courier New"/>
+          <w:color w:val="000000"/>
+          <w:sz w:val="32"/>
+          <w:szCs w:val="32"/>
+        </w:rPr>
+        <w:t>_____________</w:t>
+      </w:r>
     </w:p>
     <w:p>
       <w:pPr>
@@ -2681,35 +2472,9 @@
     </w:p>
     <w:p>
       <w:pPr>
-        <w:spacing w:line="360" w:lineRule="auto"/>
-        <w:ind w:left="-1080" w:firstLine="1080"/>
-        <w:rPr>
-          <w:rFonts w:ascii="Century Gothic" w:hAnsi="Century Gothic" w:cs="Courier New"/>
-          <w:color w:val="000000"/>
-          <w:sz w:val="32"/>
-          <w:szCs w:val="32"/>
-        </w:rPr>
-      </w:pPr>
-      <w:r>
-        <w:rPr>
-          <w:rFonts w:ascii="Century Gothic" w:hAnsi="Century Gothic" w:cs="Courier New"/>
-          <w:color w:val="000000"/>
-          <w:sz w:val="32"/>
-          <w:szCs w:val="32"/>
-        </w:rPr>
-        <w:t>_________________________________________________</w:t>
-      </w:r>
-      <w:r>
-        <w:rPr>
-          <w:rFonts w:ascii="Century Gothic" w:hAnsi="Century Gothic" w:cs="Courier New"/>
-          <w:color w:val="000000"/>
-          <w:sz w:val="32"/>
-          <w:szCs w:val="32"/>
-        </w:rPr>
-        <w:t>_____________</w:t>
-      </w:r>
+        <w:spacing w:before="240" w:line="360" w:lineRule="auto"/>
+      </w:pPr>
     </w:p>
-    <w:p/>
     <w:sectPr>
       <w:pgSz w:w="12240" w:h="15840"/>
       <w:pgMar w:top="720" w:right="720" w:bottom="720" w:left="720" w:header="720" w:footer="720" w:gutter="0"/>
@@ -2721,7 +2486,7 @@
 </file>
 
 <file path=word/numbering.xml><?xml version="1.0" encoding="utf-8"?>
-<w:numbering xmlns:wpc="http://schemas.microsoft.com/office/word/2010/wordprocessingCanvas" xmlns:mo="http://schemas.microsoft.com/office/mac/office/2008/main" xmlns:mc="http://schemas.openxmlformats.org/markup-compatibility/2006" xmlns:mv="urn:schemas-microsoft-com:mac:vml" xmlns:o="urn:schemas-microsoft-com:office:office" xmlns:r="http://schemas.openxmlformats.org/officeDocument/2006/relationships" xmlns:m="http://schemas.openxmlformats.org/officeDocument/2006/math" xmlns:v="urn:schemas-microsoft-com:vml" xmlns:wp14="http://schemas.microsoft.com/office/word/2010/wordprocessingDrawing" xmlns:wp="http://schemas.openxmlformats.org/drawingml/2006/wordprocessingDrawing" xmlns:w10="urn:schemas-microsoft-com:office:word" xmlns:w="http://schemas.openxmlformats.org/wordprocessingml/2006/main" xmlns:w14="http://schemas.microsoft.com/office/word/2010/wordml" xmlns:wpg="http://schemas.microsoft.com/office/word/2010/wordprocessingGroup" xmlns:wpi="http://schemas.microsoft.com/office/word/2010/wordprocessingInk" xmlns:wne="http://schemas.microsoft.com/office/word/2006/wordml" xmlns:wps="http://schemas.microsoft.com/office/word/2010/wordprocessingShape" mc:Ignorable="w14 wp14">
+<w:numbering xmlns:wpc="http://schemas.microsoft.com/office/word/2010/wordprocessingCanvas" xmlns:mo="http://schemas.microsoft.com/office/mac/office/2008/main" xmlns:mc="http://schemas.openxmlformats.org/markup-compatibility/2006" xmlns:mv="urn:schemas-microsoft-com:mac:vml" xmlns:o="urn:schemas-microsoft-com:office:office" xmlns:r="http://schemas.openxmlformats.org/officeDocument/2006/relationships" xmlns:m="http://schemas.openxmlformats.org/officeDocument/2006/math" xmlns:v="urn:schemas-microsoft-com:vml" xmlns:wp14="http://schemas.microsoft.com/office/word/2010/wordprocessingDrawing" xmlns:wp="http://schemas.openxmlformats.org/drawingml/2006/wordprocessingDrawing" xmlns:w10="urn:schemas-microsoft-com:office:word" xmlns:w="http://schemas.openxmlformats.org/wordprocessingml/2006/main" xmlns:w14="http://schemas.microsoft.com/office/word/2010/wordml" xmlns:w15="http://schemas.microsoft.com/office/word/2012/wordml" xmlns:wpg="http://schemas.microsoft.com/office/word/2010/wordprocessingGroup" xmlns:wpi="http://schemas.microsoft.com/office/word/2010/wordprocessingInk" xmlns:wne="http://schemas.microsoft.com/office/word/2006/wordml" xmlns:wps="http://schemas.microsoft.com/office/word/2010/wordprocessingShape" mc:Ignorable="w14 w15 wp14">
   <w:abstractNum w:abstractNumId="0">
     <w:nsid w:val="00000002"/>
     <w:multiLevelType w:val="multilevel"/>
@@ -2969,7 +2734,7 @@
 </file>
 
 <file path=word/styles.xml><?xml version="1.0" encoding="utf-8"?>
-<w:styles xmlns:mc="http://schemas.openxmlformats.org/markup-compatibility/2006" xmlns:r="http://schemas.openxmlformats.org/officeDocument/2006/relationships" xmlns:w="http://schemas.openxmlformats.org/wordprocessingml/2006/main" xmlns:w14="http://schemas.microsoft.com/office/word/2010/wordml" mc:Ignorable="w14">
+<w:styles xmlns:mc="http://schemas.openxmlformats.org/markup-compatibility/2006" xmlns:r="http://schemas.openxmlformats.org/officeDocument/2006/relationships" xmlns:w="http://schemas.openxmlformats.org/wordprocessingml/2006/main" xmlns:w14="http://schemas.microsoft.com/office/word/2010/wordml" xmlns:w15="http://schemas.microsoft.com/office/word/2012/wordml" mc:Ignorable="w14 w15">
   <w:docDefaults>
     <w:rPrDefault>
       <w:rPr>
@@ -2981,144 +2746,389 @@
     </w:rPrDefault>
     <w:pPrDefault/>
   </w:docDefaults>
-  <w:latentStyles w:defLockedState="0" w:defUIPriority="99" w:defSemiHidden="1" w:defUnhideWhenUsed="1" w:defQFormat="0" w:count="276">
-    <w:lsdException w:name="Normal" w:semiHidden="0" w:uiPriority="0" w:unhideWhenUsed="0" w:qFormat="1"/>
-    <w:lsdException w:name="heading 1" w:semiHidden="0" w:uiPriority="0" w:unhideWhenUsed="0" w:qFormat="1"/>
-    <w:lsdException w:name="heading 2" w:uiPriority="0" w:qFormat="1"/>
-    <w:lsdException w:name="heading 3" w:uiPriority="9" w:qFormat="1"/>
-    <w:lsdException w:name="heading 4" w:uiPriority="9" w:qFormat="1"/>
-    <w:lsdException w:name="heading 5" w:uiPriority="9" w:qFormat="1"/>
-    <w:lsdException w:name="heading 6" w:uiPriority="9" w:qFormat="1"/>
-    <w:lsdException w:name="heading 7" w:uiPriority="9" w:qFormat="1"/>
-    <w:lsdException w:name="heading 8" w:uiPriority="9" w:qFormat="1"/>
-    <w:lsdException w:name="heading 9" w:uiPriority="9" w:qFormat="1"/>
-    <w:lsdException w:name="toc 1" w:uiPriority="39"/>
-    <w:lsdException w:name="toc 2" w:uiPriority="39"/>
-    <w:lsdException w:name="toc 3" w:uiPriority="39"/>
-    <w:lsdException w:name="toc 4" w:uiPriority="39"/>
-    <w:lsdException w:name="toc 5" w:uiPriority="39"/>
-    <w:lsdException w:name="toc 6" w:uiPriority="39"/>
-    <w:lsdException w:name="toc 7" w:uiPriority="39"/>
-    <w:lsdException w:name="toc 8" w:uiPriority="39"/>
-    <w:lsdException w:name="toc 9" w:uiPriority="39"/>
-    <w:lsdException w:name="caption" w:uiPriority="35" w:qFormat="1"/>
-    <w:lsdException w:name="Title" w:semiHidden="0" w:uiPriority="10" w:unhideWhenUsed="0" w:qFormat="1"/>
-    <w:lsdException w:name="Default Paragraph Font" w:uiPriority="1"/>
-    <w:lsdException w:name="Subtitle" w:semiHidden="0" w:uiPriority="11" w:unhideWhenUsed="0" w:qFormat="1"/>
-    <w:lsdException w:name="Strong" w:semiHidden="0" w:uiPriority="22" w:unhideWhenUsed="0" w:qFormat="1"/>
-    <w:lsdException w:name="Emphasis" w:semiHidden="0" w:uiPriority="20" w:unhideWhenUsed="0" w:qFormat="1"/>
-    <w:lsdException w:name="Table Grid" w:semiHidden="0" w:uiPriority="59" w:unhideWhenUsed="0"/>
-    <w:lsdException w:name="Placeholder Text" w:unhideWhenUsed="0"/>
-    <w:lsdException w:name="No Spacing" w:semiHidden="0" w:uiPriority="1" w:unhideWhenUsed="0" w:qFormat="1"/>
-    <w:lsdException w:name="Light Shading" w:semiHidden="0" w:uiPriority="60" w:unhideWhenUsed="0"/>
-    <w:lsdException w:name="Light List" w:semiHidden="0" w:uiPriority="61" w:unhideWhenUsed="0"/>
-    <w:lsdException w:name="Light Grid" w:semiHidden="0" w:uiPriority="62" w:unhideWhenUsed="0"/>
-    <w:lsdException w:name="Medium Shading 1" w:semiHidden="0" w:uiPriority="63" w:unhideWhenUsed="0"/>
-    <w:lsdException w:name="Medium Shading 2" w:semiHidden="0" w:uiPriority="64" w:unhideWhenUsed="0"/>
-    <w:lsdException w:name="Medium List 1" w:semiHidden="0" w:uiPriority="65" w:unhideWhenUsed="0"/>
-    <w:lsdException w:name="Medium List 2" w:semiHidden="0" w:uiPriority="66" w:unhideWhenUsed="0"/>
-    <w:lsdException w:name="Medium Grid 1" w:semiHidden="0" w:uiPriority="67" w:unhideWhenUsed="0"/>
-    <w:lsdException w:name="Medium Grid 2" w:semiHidden="0" w:uiPriority="68" w:unhideWhenUsed="0"/>
-    <w:lsdException w:name="Medium Grid 3" w:semiHidden="0" w:uiPriority="69" w:unhideWhenUsed="0"/>
-    <w:lsdException w:name="Dark List" w:semiHidden="0" w:uiPriority="70" w:unhideWhenUsed="0"/>
-    <w:lsdException w:name="Colorful Shading" w:semiHidden="0" w:uiPriority="71" w:unhideWhenUsed="0"/>
-    <w:lsdException w:name="Colorful List" w:semiHidden="0" w:uiPriority="72" w:unhideWhenUsed="0"/>
-    <w:lsdException w:name="Colorful Grid" w:semiHidden="0" w:uiPriority="73" w:unhideWhenUsed="0"/>
-    <w:lsdException w:name="Light Shading Accent 1" w:semiHidden="0" w:uiPriority="60" w:unhideWhenUsed="0"/>
-    <w:lsdException w:name="Light List Accent 1" w:semiHidden="0" w:uiPriority="61" w:unhideWhenUsed="0"/>
-    <w:lsdException w:name="Light Grid Accent 1" w:semiHidden="0" w:uiPriority="62" w:unhideWhenUsed="0"/>
-    <w:lsdException w:name="Medium Shading 1 Accent 1" w:semiHidden="0" w:uiPriority="63" w:unhideWhenUsed="0"/>
-    <w:lsdException w:name="Medium Shading 2 Accent 1" w:semiHidden="0" w:uiPriority="64" w:unhideWhenUsed="0"/>
-    <w:lsdException w:name="Medium List 1 Accent 1" w:semiHidden="0" w:uiPriority="65" w:unhideWhenUsed="0"/>
-    <w:lsdException w:name="Revision" w:unhideWhenUsed="0"/>
-    <w:lsdException w:name="List Paragraph" w:semiHidden="0" w:uiPriority="34" w:unhideWhenUsed="0" w:qFormat="1"/>
-    <w:lsdException w:name="Quote" w:semiHidden="0" w:uiPriority="29" w:unhideWhenUsed="0" w:qFormat="1"/>
-    <w:lsdException w:name="Intense Quote" w:semiHidden="0" w:uiPriority="30" w:unhideWhenUsed="0" w:qFormat="1"/>
-    <w:lsdException w:name="Medium List 2 Accent 1" w:semiHidden="0" w:uiPriority="66" w:unhideWhenUsed="0"/>
-    <w:lsdException w:name="Medium Grid 1 Accent 1" w:semiHidden="0" w:uiPriority="67" w:unhideWhenUsed="0"/>
-    <w:lsdException w:name="Medium Grid 2 Accent 1" w:semiHidden="0" w:uiPriority="68" w:unhideWhenUsed="0"/>
-    <w:lsdException w:name="Medium Grid 3 Accent 1" w:semiHidden="0" w:uiPriority="69" w:unhideWhenUsed="0"/>
-    <w:lsdException w:name="Dark List Accent 1" w:semiHidden="0" w:uiPriority="70" w:unhideWhenUsed="0"/>
-    <w:lsdException w:name="Colorful Shading Accent 1" w:semiHidden="0" w:uiPriority="71" w:unhideWhenUsed="0"/>
-    <w:lsdException w:name="Colorful List Accent 1" w:semiHidden="0" w:uiPriority="72" w:unhideWhenUsed="0"/>
-    <w:lsdException w:name="Colorful Grid Accent 1" w:semiHidden="0" w:uiPriority="73" w:unhideWhenUsed="0"/>
-    <w:lsdException w:name="Light Shading Accent 2" w:semiHidden="0" w:uiPriority="60" w:unhideWhenUsed="0"/>
-    <w:lsdException w:name="Light List Accent 2" w:semiHidden="0" w:uiPriority="61" w:unhideWhenUsed="0"/>
-    <w:lsdException w:name="Light Grid Accent 2" w:semiHidden="0" w:uiPriority="62" w:unhideWhenUsed="0"/>
-    <w:lsdException w:name="Medium Shading 1 Accent 2" w:semiHidden="0" w:uiPriority="63" w:unhideWhenUsed="0"/>
-    <w:lsdException w:name="Medium Shading 2 Accent 2" w:semiHidden="0" w:uiPriority="64" w:unhideWhenUsed="0"/>
-    <w:lsdException w:name="Medium List 1 Accent 2" w:semiHidden="0" w:uiPriority="65" w:unhideWhenUsed="0"/>
-    <w:lsdException w:name="Medium List 2 Accent 2" w:semiHidden="0" w:uiPriority="66" w:unhideWhenUsed="0"/>
-    <w:lsdException w:name="Medium Grid 1 Accent 2" w:semiHidden="0" w:uiPriority="67" w:unhideWhenUsed="0"/>
-    <w:lsdException w:name="Medium Grid 2 Accent 2" w:semiHidden="0" w:uiPriority="68" w:unhideWhenUsed="0"/>
-    <w:lsdException w:name="Medium Grid 3 Accent 2" w:semiHidden="0" w:uiPriority="69" w:unhideWhenUsed="0"/>
-    <w:lsdException w:name="Dark List Accent 2" w:semiHidden="0" w:uiPriority="70" w:unhideWhenUsed="0"/>
-    <w:lsdException w:name="Colorful Shading Accent 2" w:semiHidden="0" w:uiPriority="71" w:unhideWhenUsed="0"/>
-    <w:lsdException w:name="Colorful List Accent 2" w:semiHidden="0" w:uiPriority="72" w:unhideWhenUsed="0"/>
-    <w:lsdException w:name="Colorful Grid Accent 2" w:semiHidden="0" w:uiPriority="73" w:unhideWhenUsed="0"/>
-    <w:lsdException w:name="Light Shading Accent 3" w:semiHidden="0" w:uiPriority="60" w:unhideWhenUsed="0"/>
-    <w:lsdException w:name="Light List Accent 3" w:semiHidden="0" w:uiPriority="61" w:unhideWhenUsed="0"/>
-    <w:lsdException w:name="Light Grid Accent 3" w:semiHidden="0" w:uiPriority="62" w:unhideWhenUsed="0"/>
-    <w:lsdException w:name="Medium Shading 1 Accent 3" w:semiHidden="0" w:uiPriority="63" w:unhideWhenUsed="0"/>
-    <w:lsdException w:name="Medium Shading 2 Accent 3" w:semiHidden="0" w:uiPriority="64" w:unhideWhenUsed="0"/>
-    <w:lsdException w:name="Medium List 1 Accent 3" w:semiHidden="0" w:uiPriority="65" w:unhideWhenUsed="0"/>
-    <w:lsdException w:name="Medium List 2 Accent 3" w:semiHidden="0" w:uiPriority="66" w:unhideWhenUsed="0"/>
-    <w:lsdException w:name="Medium Grid 1 Accent 3" w:semiHidden="0" w:uiPriority="67" w:unhideWhenUsed="0"/>
-    <w:lsdException w:name="Medium Grid 2 Accent 3" w:semiHidden="0" w:uiPriority="68" w:unhideWhenUsed="0"/>
-    <w:lsdException w:name="Medium Grid 3 Accent 3" w:semiHidden="0" w:uiPriority="69" w:unhideWhenUsed="0"/>
-    <w:lsdException w:name="Dark List Accent 3" w:semiHidden="0" w:uiPriority="70" w:unhideWhenUsed="0"/>
-    <w:lsdException w:name="Colorful Shading Accent 3" w:semiHidden="0" w:uiPriority="71" w:unhideWhenUsed="0"/>
-    <w:lsdException w:name="Colorful List Accent 3" w:semiHidden="0" w:uiPriority="72" w:unhideWhenUsed="0"/>
-    <w:lsdException w:name="Colorful Grid Accent 3" w:semiHidden="0" w:uiPriority="73" w:unhideWhenUsed="0"/>
-    <w:lsdException w:name="Light Shading Accent 4" w:semiHidden="0" w:uiPriority="60" w:unhideWhenUsed="0"/>
-    <w:lsdException w:name="Light List Accent 4" w:semiHidden="0" w:uiPriority="61" w:unhideWhenUsed="0"/>
-    <w:lsdException w:name="Light Grid Accent 4" w:semiHidden="0" w:uiPriority="62" w:unhideWhenUsed="0"/>
-    <w:lsdException w:name="Medium Shading 1 Accent 4" w:semiHidden="0" w:uiPriority="63" w:unhideWhenUsed="0"/>
-    <w:lsdException w:name="Medium Shading 2 Accent 4" w:semiHidden="0" w:uiPriority="64" w:unhideWhenUsed="0"/>
-    <w:lsdException w:name="Medium List 1 Accent 4" w:semiHidden="0" w:uiPriority="65" w:unhideWhenUsed="0"/>
-    <w:lsdException w:name="Medium List 2 Accent 4" w:semiHidden="0" w:uiPriority="66" w:unhideWhenUsed="0"/>
-    <w:lsdException w:name="Medium Grid 1 Accent 4" w:semiHidden="0" w:uiPriority="67" w:unhideWhenUsed="0"/>
-    <w:lsdException w:name="Medium Grid 2 Accent 4" w:semiHidden="0" w:uiPriority="68" w:unhideWhenUsed="0"/>
-    <w:lsdException w:name="Medium Grid 3 Accent 4" w:semiHidden="0" w:uiPriority="69" w:unhideWhenUsed="0"/>
-    <w:lsdException w:name="Dark List Accent 4" w:semiHidden="0" w:uiPriority="70" w:unhideWhenUsed="0"/>
-    <w:lsdException w:name="Colorful Shading Accent 4" w:semiHidden="0" w:uiPriority="71" w:unhideWhenUsed="0"/>
-    <w:lsdException w:name="Colorful List Accent 4" w:semiHidden="0" w:uiPriority="72" w:unhideWhenUsed="0"/>
-    <w:lsdException w:name="Colorful Grid Accent 4" w:semiHidden="0" w:uiPriority="73" w:unhideWhenUsed="0"/>
-    <w:lsdException w:name="Light Shading Accent 5" w:semiHidden="0" w:uiPriority="60" w:unhideWhenUsed="0"/>
-    <w:lsdException w:name="Light List Accent 5" w:semiHidden="0" w:uiPriority="61" w:unhideWhenUsed="0"/>
-    <w:lsdException w:name="Light Grid Accent 5" w:semiHidden="0" w:uiPriority="62" w:unhideWhenUsed="0"/>
-    <w:lsdException w:name="Medium Shading 1 Accent 5" w:semiHidden="0" w:uiPriority="63" w:unhideWhenUsed="0"/>
-    <w:lsdException w:name="Medium Shading 2 Accent 5" w:semiHidden="0" w:uiPriority="64" w:unhideWhenUsed="0"/>
-    <w:lsdException w:name="Medium List 1 Accent 5" w:semiHidden="0" w:uiPriority="65" w:unhideWhenUsed="0"/>
-    <w:lsdException w:name="Medium List 2 Accent 5" w:semiHidden="0" w:uiPriority="66" w:unhideWhenUsed="0"/>
-    <w:lsdException w:name="Medium Grid 1 Accent 5" w:semiHidden="0" w:uiPriority="67" w:unhideWhenUsed="0"/>
-    <w:lsdException w:name="Medium Grid 2 Accent 5" w:semiHidden="0" w:uiPriority="68" w:unhideWhenUsed="0"/>
-    <w:lsdException w:name="Medium Grid 3 Accent 5" w:semiHidden="0" w:uiPriority="69" w:unhideWhenUsed="0"/>
-    <w:lsdException w:name="Dark List Accent 5" w:semiHidden="0" w:uiPriority="70" w:unhideWhenUsed="0"/>
-    <w:lsdException w:name="Colorful Shading Accent 5" w:semiHidden="0" w:uiPriority="71" w:unhideWhenUsed="0"/>
-    <w:lsdException w:name="Colorful List Accent 5" w:semiHidden="0" w:uiPriority="72" w:unhideWhenUsed="0"/>
-    <w:lsdException w:name="Colorful Grid Accent 5" w:semiHidden="0" w:uiPriority="73" w:unhideWhenUsed="0"/>
-    <w:lsdException w:name="Light Shading Accent 6" w:semiHidden="0" w:uiPriority="60" w:unhideWhenUsed="0"/>
-    <w:lsdException w:name="Light List Accent 6" w:semiHidden="0" w:uiPriority="61" w:unhideWhenUsed="0"/>
-    <w:lsdException w:name="Light Grid Accent 6" w:semiHidden="0" w:uiPriority="62" w:unhideWhenUsed="0"/>
-    <w:lsdException w:name="Medium Shading 1 Accent 6" w:semiHidden="0" w:uiPriority="63" w:unhideWhenUsed="0"/>
-    <w:lsdException w:name="Medium Shading 2 Accent 6" w:semiHidden="0" w:uiPriority="64" w:unhideWhenUsed="0"/>
-    <w:lsdException w:name="Medium List 1 Accent 6" w:semiHidden="0" w:uiPriority="65" w:unhideWhenUsed="0"/>
-    <w:lsdException w:name="Medium List 2 Accent 6" w:semiHidden="0" w:uiPriority="66" w:unhideWhenUsed="0"/>
-    <w:lsdException w:name="Medium Grid 1 Accent 6" w:semiHidden="0" w:uiPriority="67" w:unhideWhenUsed="0"/>
-    <w:lsdException w:name="Medium Grid 2 Accent 6" w:semiHidden="0" w:uiPriority="68" w:unhideWhenUsed="0"/>
-    <w:lsdException w:name="Medium Grid 3 Accent 6" w:semiHidden="0" w:uiPriority="69" w:unhideWhenUsed="0"/>
-    <w:lsdException w:name="Dark List Accent 6" w:semiHidden="0" w:uiPriority="70" w:unhideWhenUsed="0"/>
-    <w:lsdException w:name="Colorful Shading Accent 6" w:semiHidden="0" w:uiPriority="71" w:unhideWhenUsed="0"/>
-    <w:lsdException w:name="Colorful List Accent 6" w:semiHidden="0" w:uiPriority="72" w:unhideWhenUsed="0"/>
-    <w:lsdException w:name="Colorful Grid Accent 6" w:semiHidden="0" w:uiPriority="73" w:unhideWhenUsed="0"/>
-    <w:lsdException w:name="Subtle Emphasis" w:semiHidden="0" w:uiPriority="19" w:unhideWhenUsed="0" w:qFormat="1"/>
-    <w:lsdException w:name="Intense Emphasis" w:semiHidden="0" w:uiPriority="21" w:unhideWhenUsed="0" w:qFormat="1"/>
-    <w:lsdException w:name="Subtle Reference" w:semiHidden="0" w:uiPriority="31" w:unhideWhenUsed="0" w:qFormat="1"/>
-    <w:lsdException w:name="Intense Reference" w:semiHidden="0" w:uiPriority="32" w:unhideWhenUsed="0" w:qFormat="1"/>
-    <w:lsdException w:name="Book Title" w:semiHidden="0" w:uiPriority="33" w:unhideWhenUsed="0" w:qFormat="1"/>
-    <w:lsdException w:name="Bibliography" w:uiPriority="37"/>
-    <w:lsdException w:name="TOC Heading" w:uiPriority="39" w:qFormat="1"/>
+  <w:latentStyles w:defLockedState="0" w:defUIPriority="99" w:defSemiHidden="0" w:defUnhideWhenUsed="0" w:defQFormat="0" w:count="382">
+    <w:lsdException w:name="Normal" w:uiPriority="0" w:qFormat="1"/>
+    <w:lsdException w:name="heading 1" w:uiPriority="0" w:qFormat="1"/>
+    <w:lsdException w:name="heading 2" w:semiHidden="1" w:uiPriority="0" w:unhideWhenUsed="1" w:qFormat="1"/>
+    <w:lsdException w:name="heading 3" w:semiHidden="1" w:uiPriority="9" w:unhideWhenUsed="1" w:qFormat="1"/>
+    <w:lsdException w:name="heading 4" w:semiHidden="1" w:uiPriority="9" w:unhideWhenUsed="1" w:qFormat="1"/>
+    <w:lsdException w:name="heading 5" w:semiHidden="1" w:uiPriority="9" w:unhideWhenUsed="1" w:qFormat="1"/>
+    <w:lsdException w:name="heading 6" w:semiHidden="1" w:uiPriority="9" w:unhideWhenUsed="1" w:qFormat="1"/>
+    <w:lsdException w:name="heading 7" w:semiHidden="1" w:uiPriority="9" w:unhideWhenUsed="1" w:qFormat="1"/>
+    <w:lsdException w:name="heading 8" w:semiHidden="1" w:uiPriority="9" w:unhideWhenUsed="1" w:qFormat="1"/>
+    <w:lsdException w:name="heading 9" w:semiHidden="1" w:uiPriority="9" w:unhideWhenUsed="1" w:qFormat="1"/>
+    <w:lsdException w:name="index 1" w:semiHidden="1" w:unhideWhenUsed="1"/>
+    <w:lsdException w:name="index 2" w:semiHidden="1" w:unhideWhenUsed="1"/>
+    <w:lsdException w:name="index 3" w:semiHidden="1" w:unhideWhenUsed="1"/>
+    <w:lsdException w:name="index 4" w:semiHidden="1" w:unhideWhenUsed="1"/>
+    <w:lsdException w:name="index 5" w:semiHidden="1" w:unhideWhenUsed="1"/>
+    <w:lsdException w:name="index 6" w:semiHidden="1" w:unhideWhenUsed="1"/>
+    <w:lsdException w:name="index 7" w:semiHidden="1" w:unhideWhenUsed="1"/>
+    <w:lsdException w:name="index 8" w:semiHidden="1" w:unhideWhenUsed="1"/>
+    <w:lsdException w:name="index 9" w:semiHidden="1" w:unhideWhenUsed="1"/>
+    <w:lsdException w:name="toc 1" w:semiHidden="1" w:uiPriority="39" w:unhideWhenUsed="1"/>
+    <w:lsdException w:name="toc 2" w:semiHidden="1" w:uiPriority="39" w:unhideWhenUsed="1"/>
+    <w:lsdException w:name="toc 3" w:semiHidden="1" w:uiPriority="39" w:unhideWhenUsed="1"/>
+    <w:lsdException w:name="toc 4" w:semiHidden="1" w:uiPriority="39" w:unhideWhenUsed="1"/>
+    <w:lsdException w:name="toc 5" w:semiHidden="1" w:uiPriority="39" w:unhideWhenUsed="1"/>
+    <w:lsdException w:name="toc 6" w:semiHidden="1" w:uiPriority="39" w:unhideWhenUsed="1"/>
+    <w:lsdException w:name="toc 7" w:semiHidden="1" w:uiPriority="39" w:unhideWhenUsed="1"/>
+    <w:lsdException w:name="toc 8" w:semiHidden="1" w:uiPriority="39" w:unhideWhenUsed="1"/>
+    <w:lsdException w:name="toc 9" w:semiHidden="1" w:uiPriority="39" w:unhideWhenUsed="1"/>
+    <w:lsdException w:name="Normal Indent" w:semiHidden="1" w:unhideWhenUsed="1"/>
+    <w:lsdException w:name="footnote text" w:semiHidden="1" w:unhideWhenUsed="1"/>
+    <w:lsdException w:name="annotation text" w:semiHidden="1" w:unhideWhenUsed="1"/>
+    <w:lsdException w:name="header" w:semiHidden="1" w:unhideWhenUsed="1"/>
+    <w:lsdException w:name="footer" w:semiHidden="1" w:unhideWhenUsed="1"/>
+    <w:lsdException w:name="index heading" w:semiHidden="1" w:unhideWhenUsed="1"/>
+    <w:lsdException w:name="caption" w:semiHidden="1" w:uiPriority="35" w:unhideWhenUsed="1" w:qFormat="1"/>
+    <w:lsdException w:name="table of figures" w:semiHidden="1" w:unhideWhenUsed="1"/>
+    <w:lsdException w:name="envelope address" w:semiHidden="1" w:unhideWhenUsed="1"/>
+    <w:lsdException w:name="envelope return" w:semiHidden="1" w:unhideWhenUsed="1"/>
+    <w:lsdException w:name="footnote reference" w:semiHidden="1" w:unhideWhenUsed="1"/>
+    <w:lsdException w:name="annotation reference" w:semiHidden="1" w:unhideWhenUsed="1"/>
+    <w:lsdException w:name="line number" w:semiHidden="1" w:unhideWhenUsed="1"/>
+    <w:lsdException w:name="page number" w:semiHidden="1" w:unhideWhenUsed="1"/>
+    <w:lsdException w:name="endnote reference" w:semiHidden="1" w:unhideWhenUsed="1"/>
+    <w:lsdException w:name="endnote text" w:semiHidden="1" w:unhideWhenUsed="1"/>
+    <w:lsdException w:name="table of authorities" w:semiHidden="1" w:unhideWhenUsed="1"/>
+    <w:lsdException w:name="macro" w:semiHidden="1" w:unhideWhenUsed="1"/>
+    <w:lsdException w:name="toa heading" w:semiHidden="1" w:unhideWhenUsed="1"/>
+    <w:lsdException w:name="List" w:semiHidden="1" w:unhideWhenUsed="1"/>
+    <w:lsdException w:name="List Bullet" w:semiHidden="1" w:unhideWhenUsed="1"/>
+    <w:lsdException w:name="List Number" w:semiHidden="1" w:unhideWhenUsed="1"/>
+    <w:lsdException w:name="List 2" w:semiHidden="1" w:unhideWhenUsed="1"/>
+    <w:lsdException w:name="List 3" w:semiHidden="1" w:unhideWhenUsed="1"/>
+    <w:lsdException w:name="List 4" w:semiHidden="1" w:unhideWhenUsed="1"/>
+    <w:lsdException w:name="List 5" w:semiHidden="1" w:unhideWhenUsed="1"/>
+    <w:lsdException w:name="List Bullet 2" w:semiHidden="1" w:unhideWhenUsed="1"/>
+    <w:lsdException w:name="List Bullet 3" w:semiHidden="1" w:unhideWhenUsed="1"/>
+    <w:lsdException w:name="List Bullet 4" w:semiHidden="1" w:unhideWhenUsed="1"/>
+    <w:lsdException w:name="List Bullet 5" w:semiHidden="1" w:unhideWhenUsed="1"/>
+    <w:lsdException w:name="List Number 2" w:semiHidden="1" w:unhideWhenUsed="1"/>
+    <w:lsdException w:name="List Number 3" w:semiHidden="1" w:unhideWhenUsed="1"/>
+    <w:lsdException w:name="List Number 4" w:semiHidden="1" w:unhideWhenUsed="1"/>
+    <w:lsdException w:name="List Number 5" w:semiHidden="1" w:unhideWhenUsed="1"/>
+    <w:lsdException w:name="Title" w:uiPriority="10" w:qFormat="1"/>
+    <w:lsdException w:name="Closing" w:semiHidden="1" w:unhideWhenUsed="1"/>
+    <w:lsdException w:name="Signature" w:semiHidden="1" w:unhideWhenUsed="1"/>
+    <w:lsdException w:name="Default Paragraph Font" w:semiHidden="1" w:uiPriority="1" w:unhideWhenUsed="1"/>
+    <w:lsdException w:name="Body Text" w:semiHidden="1" w:unhideWhenUsed="1"/>
+    <w:lsdException w:name="Body Text Indent" w:semiHidden="1" w:unhideWhenUsed="1"/>
+    <w:lsdException w:name="List Continue" w:semiHidden="1" w:unhideWhenUsed="1"/>
+    <w:lsdException w:name="List Continue 2" w:semiHidden="1" w:unhideWhenUsed="1"/>
+    <w:lsdException w:name="List Continue 3" w:semiHidden="1" w:unhideWhenUsed="1"/>
+    <w:lsdException w:name="List Continue 4" w:semiHidden="1" w:unhideWhenUsed="1"/>
+    <w:lsdException w:name="List Continue 5" w:semiHidden="1" w:unhideWhenUsed="1"/>
+    <w:lsdException w:name="Message Header" w:semiHidden="1" w:unhideWhenUsed="1"/>
+    <w:lsdException w:name="Subtitle" w:uiPriority="11" w:qFormat="1"/>
+    <w:lsdException w:name="Salutation" w:semiHidden="1" w:unhideWhenUsed="1"/>
+    <w:lsdException w:name="Date" w:semiHidden="1" w:unhideWhenUsed="1"/>
+    <w:lsdException w:name="Body Text First Indent" w:semiHidden="1" w:unhideWhenUsed="1"/>
+    <w:lsdException w:name="Body Text First Indent 2" w:semiHidden="1" w:unhideWhenUsed="1"/>
+    <w:lsdException w:name="Note Heading" w:semiHidden="1" w:unhideWhenUsed="1"/>
+    <w:lsdException w:name="Body Text 2" w:semiHidden="1" w:unhideWhenUsed="1"/>
+    <w:lsdException w:name="Body Text 3" w:semiHidden="1" w:unhideWhenUsed="1"/>
+    <w:lsdException w:name="Body Text Indent 2" w:semiHidden="1" w:unhideWhenUsed="1"/>
+    <w:lsdException w:name="Body Text Indent 3" w:semiHidden="1" w:unhideWhenUsed="1"/>
+    <w:lsdException w:name="Block Text" w:semiHidden="1" w:unhideWhenUsed="1"/>
+    <w:lsdException w:name="Hyperlink" w:semiHidden="1" w:unhideWhenUsed="1"/>
+    <w:lsdException w:name="FollowedHyperlink" w:semiHidden="1" w:unhideWhenUsed="1"/>
+    <w:lsdException w:name="Strong" w:uiPriority="22" w:qFormat="1"/>
+    <w:lsdException w:name="Emphasis" w:uiPriority="20" w:qFormat="1"/>
+    <w:lsdException w:name="Document Map" w:semiHidden="1" w:unhideWhenUsed="1"/>
+    <w:lsdException w:name="Plain Text" w:semiHidden="1" w:unhideWhenUsed="1"/>
+    <w:lsdException w:name="E-mail Signature" w:semiHidden="1" w:unhideWhenUsed="1"/>
+    <w:lsdException w:name="HTML Top of Form" w:semiHidden="1" w:unhideWhenUsed="1"/>
+    <w:lsdException w:name="HTML Bottom of Form" w:semiHidden="1" w:unhideWhenUsed="1"/>
+    <w:lsdException w:name="Normal (Web)" w:semiHidden="1" w:unhideWhenUsed="1"/>
+    <w:lsdException w:name="HTML Acronym" w:semiHidden="1" w:unhideWhenUsed="1"/>
+    <w:lsdException w:name="HTML Address" w:semiHidden="1" w:unhideWhenUsed="1"/>
+    <w:lsdException w:name="HTML Cite" w:semiHidden="1" w:unhideWhenUsed="1"/>
+    <w:lsdException w:name="HTML Code" w:semiHidden="1" w:unhideWhenUsed="1"/>
+    <w:lsdException w:name="HTML Definition" w:semiHidden="1" w:unhideWhenUsed="1"/>
+    <w:lsdException w:name="HTML Keyboard" w:semiHidden="1" w:unhideWhenUsed="1"/>
+    <w:lsdException w:name="HTML Preformatted" w:semiHidden="1" w:unhideWhenUsed="1"/>
+    <w:lsdException w:name="HTML Sample" w:semiHidden="1" w:unhideWhenUsed="1"/>
+    <w:lsdException w:name="HTML Typewriter" w:semiHidden="1" w:unhideWhenUsed="1"/>
+    <w:lsdException w:name="HTML Variable" w:semiHidden="1" w:unhideWhenUsed="1"/>
+    <w:lsdException w:name="Normal Table" w:semiHidden="1" w:unhideWhenUsed="1"/>
+    <w:lsdException w:name="annotation subject" w:semiHidden="1" w:unhideWhenUsed="1"/>
+    <w:lsdException w:name="No List" w:semiHidden="1" w:unhideWhenUsed="1"/>
+    <w:lsdException w:name="Outline List 1" w:semiHidden="1" w:unhideWhenUsed="1"/>
+    <w:lsdException w:name="Outline List 2" w:semiHidden="1" w:unhideWhenUsed="1"/>
+    <w:lsdException w:name="Outline List 3" w:semiHidden="1" w:unhideWhenUsed="1"/>
+    <w:lsdException w:name="Table Simple 1" w:semiHidden="1" w:unhideWhenUsed="1"/>
+    <w:lsdException w:name="Table Simple 2" w:semiHidden="1" w:unhideWhenUsed="1"/>
+    <w:lsdException w:name="Table Simple 3" w:semiHidden="1" w:unhideWhenUsed="1"/>
+    <w:lsdException w:name="Table Classic 1" w:semiHidden="1" w:unhideWhenUsed="1"/>
+    <w:lsdException w:name="Table Classic 2" w:semiHidden="1" w:unhideWhenUsed="1"/>
+    <w:lsdException w:name="Table Classic 3" w:semiHidden="1" w:unhideWhenUsed="1"/>
+    <w:lsdException w:name="Table Classic 4" w:semiHidden="1" w:unhideWhenUsed="1"/>
+    <w:lsdException w:name="Table Colorful 1" w:semiHidden="1" w:unhideWhenUsed="1"/>
+    <w:lsdException w:name="Table Colorful 2" w:semiHidden="1" w:unhideWhenUsed="1"/>
+    <w:lsdException w:name="Table Colorful 3" w:semiHidden="1" w:unhideWhenUsed="1"/>
+    <w:lsdException w:name="Table Columns 1" w:semiHidden="1" w:unhideWhenUsed="1"/>
+    <w:lsdException w:name="Table Columns 2" w:semiHidden="1" w:unhideWhenUsed="1"/>
+    <w:lsdException w:name="Table Columns 3" w:semiHidden="1" w:unhideWhenUsed="1"/>
+    <w:lsdException w:name="Table Columns 4" w:semiHidden="1" w:unhideWhenUsed="1"/>
+    <w:lsdException w:name="Table Columns 5" w:semiHidden="1" w:unhideWhenUsed="1"/>
+    <w:lsdException w:name="Table Grid 1" w:semiHidden="1" w:unhideWhenUsed="1"/>
+    <w:lsdException w:name="Table Grid 2" w:semiHidden="1" w:unhideWhenUsed="1"/>
+    <w:lsdException w:name="Table Grid 3" w:semiHidden="1" w:unhideWhenUsed="1"/>
+    <w:lsdException w:name="Table Grid 4" w:semiHidden="1" w:unhideWhenUsed="1"/>
+    <w:lsdException w:name="Table Grid 5" w:semiHidden="1" w:unhideWhenUsed="1"/>
+    <w:lsdException w:name="Table Grid 6" w:semiHidden="1" w:unhideWhenUsed="1"/>
+    <w:lsdException w:name="Table Grid 7" w:semiHidden="1" w:unhideWhenUsed="1"/>
+    <w:lsdException w:name="Table Grid 8" w:semiHidden="1" w:unhideWhenUsed="1"/>
+    <w:lsdException w:name="Table List 1" w:semiHidden="1" w:unhideWhenUsed="1"/>
+    <w:lsdException w:name="Table List 2" w:semiHidden="1" w:unhideWhenUsed="1"/>
+    <w:lsdException w:name="Table List 3" w:semiHidden="1" w:unhideWhenUsed="1"/>
+    <w:lsdException w:name="Table List 4" w:semiHidden="1" w:unhideWhenUsed="1"/>
+    <w:lsdException w:name="Table List 5" w:semiHidden="1" w:unhideWhenUsed="1"/>
+    <w:lsdException w:name="Table List 6" w:semiHidden="1" w:unhideWhenUsed="1"/>
+    <w:lsdException w:name="Table List 7" w:semiHidden="1" w:unhideWhenUsed="1"/>
+    <w:lsdException w:name="Table List 8" w:semiHidden="1" w:unhideWhenUsed="1"/>
+    <w:lsdException w:name="Table 3D effects 1" w:semiHidden="1" w:unhideWhenUsed="1"/>
+    <w:lsdException w:name="Table 3D effects 2" w:semiHidden="1" w:unhideWhenUsed="1"/>
+    <w:lsdException w:name="Table 3D effects 3" w:semiHidden="1" w:unhideWhenUsed="1"/>
+    <w:lsdException w:name="Table Contemporary" w:semiHidden="1" w:unhideWhenUsed="1"/>
+    <w:lsdException w:name="Table Elegant" w:semiHidden="1" w:unhideWhenUsed="1"/>
+    <w:lsdException w:name="Table Professional" w:semiHidden="1" w:unhideWhenUsed="1"/>
+    <w:lsdException w:name="Table Subtle 1" w:semiHidden="1" w:unhideWhenUsed="1"/>
+    <w:lsdException w:name="Table Subtle 2" w:semiHidden="1" w:unhideWhenUsed="1"/>
+    <w:lsdException w:name="Table Web 1" w:semiHidden="1" w:unhideWhenUsed="1"/>
+    <w:lsdException w:name="Table Web 2" w:semiHidden="1" w:unhideWhenUsed="1"/>
+    <w:lsdException w:name="Table Web 3" w:semiHidden="1" w:unhideWhenUsed="1"/>
+    <w:lsdException w:name="Balloon Text" w:semiHidden="1" w:unhideWhenUsed="1"/>
+    <w:lsdException w:name="Table Grid" w:uiPriority="59"/>
+    <w:lsdException w:name="Table Theme" w:semiHidden="1" w:unhideWhenUsed="1"/>
+    <w:lsdException w:name="Note Level 1" w:semiHidden="1" w:unhideWhenUsed="1"/>
+    <w:lsdException w:name="Note Level 2" w:semiHidden="1" w:unhideWhenUsed="1"/>
+    <w:lsdException w:name="Note Level 3" w:semiHidden="1" w:unhideWhenUsed="1"/>
+    <w:lsdException w:name="Note Level 4" w:semiHidden="1" w:unhideWhenUsed="1"/>
+    <w:lsdException w:name="Note Level 5" w:semiHidden="1" w:unhideWhenUsed="1"/>
+    <w:lsdException w:name="Note Level 6" w:semiHidden="1" w:unhideWhenUsed="1"/>
+    <w:lsdException w:name="Note Level 7" w:semiHidden="1" w:unhideWhenUsed="1"/>
+    <w:lsdException w:name="Note Level 8" w:semiHidden="1" w:unhideWhenUsed="1"/>
+    <w:lsdException w:name="Note Level 9" w:semiHidden="1" w:unhideWhenUsed="1"/>
+    <w:lsdException w:name="Placeholder Text" w:semiHidden="1"/>
+    <w:lsdException w:name="No Spacing" w:uiPriority="1" w:qFormat="1"/>
+    <w:lsdException w:name="Light Shading" w:uiPriority="60"/>
+    <w:lsdException w:name="Light List" w:uiPriority="61"/>
+    <w:lsdException w:name="Light Grid" w:uiPriority="62"/>
+    <w:lsdException w:name="Medium Shading 1" w:uiPriority="63"/>
+    <w:lsdException w:name="Medium Shading 2" w:uiPriority="64"/>
+    <w:lsdException w:name="Medium List 1" w:uiPriority="65"/>
+    <w:lsdException w:name="Medium List 2" w:uiPriority="66"/>
+    <w:lsdException w:name="Medium Grid 1" w:uiPriority="67"/>
+    <w:lsdException w:name="Medium Grid 2" w:uiPriority="68"/>
+    <w:lsdException w:name="Medium Grid 3" w:uiPriority="69"/>
+    <w:lsdException w:name="Dark List" w:uiPriority="70"/>
+    <w:lsdException w:name="Colorful Shading" w:uiPriority="71"/>
+    <w:lsdException w:name="Colorful List" w:uiPriority="72"/>
+    <w:lsdException w:name="Colorful Grid" w:uiPriority="73"/>
+    <w:lsdException w:name="Light Shading Accent 1" w:uiPriority="60"/>
+    <w:lsdException w:name="Light List Accent 1" w:uiPriority="61"/>
+    <w:lsdException w:name="Light Grid Accent 1" w:uiPriority="62"/>
+    <w:lsdException w:name="Medium Shading 1 Accent 1" w:uiPriority="63"/>
+    <w:lsdException w:name="Medium Shading 2 Accent 1" w:uiPriority="64"/>
+    <w:lsdException w:name="Medium List 1 Accent 1" w:uiPriority="65"/>
+    <w:lsdException w:name="Revision" w:semiHidden="1"/>
+    <w:lsdException w:name="List Paragraph" w:uiPriority="34" w:qFormat="1"/>
+    <w:lsdException w:name="Quote" w:uiPriority="29" w:qFormat="1"/>
+    <w:lsdException w:name="Intense Quote" w:uiPriority="30" w:qFormat="1"/>
+    <w:lsdException w:name="Medium List 2 Accent 1" w:uiPriority="66"/>
+    <w:lsdException w:name="Medium Grid 1 Accent 1" w:uiPriority="67"/>
+    <w:lsdException w:name="Medium Grid 2 Accent 1" w:uiPriority="68"/>
+    <w:lsdException w:name="Medium Grid 3 Accent 1" w:uiPriority="69"/>
+    <w:lsdException w:name="Dark List Accent 1" w:uiPriority="70"/>
+    <w:lsdException w:name="Colorful Shading Accent 1" w:uiPriority="71"/>
+    <w:lsdException w:name="Colorful List Accent 1" w:uiPriority="72"/>
+    <w:lsdException w:name="Colorful Grid Accent 1" w:uiPriority="73"/>
+    <w:lsdException w:name="Light Shading Accent 2" w:uiPriority="60"/>
+    <w:lsdException w:name="Light List Accent 2" w:uiPriority="61"/>
+    <w:lsdException w:name="Light Grid Accent 2" w:uiPriority="62"/>
+    <w:lsdException w:name="Medium Shading 1 Accent 2" w:uiPriority="63"/>
+    <w:lsdException w:name="Medium Shading 2 Accent 2" w:uiPriority="64"/>
+    <w:lsdException w:name="Medium List 1 Accent 2" w:uiPriority="65"/>
+    <w:lsdException w:name="Medium List 2 Accent 2" w:uiPriority="66"/>
+    <w:lsdException w:name="Medium Grid 1 Accent 2" w:uiPriority="67"/>
+    <w:lsdException w:name="Medium Grid 2 Accent 2" w:uiPriority="68"/>
+    <w:lsdException w:name="Medium Grid 3 Accent 2" w:uiPriority="69"/>
+    <w:lsdException w:name="Dark List Accent 2" w:uiPriority="70"/>
+    <w:lsdException w:name="Colorful Shading Accent 2" w:uiPriority="71"/>
+    <w:lsdException w:name="Colorful List Accent 2" w:uiPriority="72"/>
+    <w:lsdException w:name="Colorful Grid Accent 2" w:uiPriority="73"/>
+    <w:lsdException w:name="Light Shading Accent 3" w:uiPriority="60"/>
+    <w:lsdException w:name="Light List Accent 3" w:uiPriority="61"/>
+    <w:lsdException w:name="Light Grid Accent 3" w:uiPriority="62"/>
+    <w:lsdException w:name="Medium Shading 1 Accent 3" w:uiPriority="63"/>
+    <w:lsdException w:name="Medium Shading 2 Accent 3" w:uiPriority="64"/>
+    <w:lsdException w:name="Medium List 1 Accent 3" w:uiPriority="65"/>
+    <w:lsdException w:name="Medium List 2 Accent 3" w:uiPriority="66"/>
+    <w:lsdException w:name="Medium Grid 1 Accent 3" w:uiPriority="67"/>
+    <w:lsdException w:name="Medium Grid 2 Accent 3" w:uiPriority="68"/>
+    <w:lsdException w:name="Medium Grid 3 Accent 3" w:uiPriority="69"/>
+    <w:lsdException w:name="Dark List Accent 3" w:uiPriority="70"/>
+    <w:lsdException w:name="Colorful Shading Accent 3" w:uiPriority="71"/>
+    <w:lsdException w:name="Colorful List Accent 3" w:uiPriority="72"/>
+    <w:lsdException w:name="Colorful Grid Accent 3" w:uiPriority="73"/>
+    <w:lsdException w:name="Light Shading Accent 4" w:uiPriority="60"/>
+    <w:lsdException w:name="Light List Accent 4" w:uiPriority="61"/>
+    <w:lsdException w:name="Light Grid Accent 4" w:uiPriority="62"/>
+    <w:lsdException w:name="Medium Shading 1 Accent 4" w:uiPriority="63"/>
+    <w:lsdException w:name="Medium Shading 2 Accent 4" w:uiPriority="64"/>
+    <w:lsdException w:name="Medium List 1 Accent 4" w:uiPriority="65"/>
+    <w:lsdException w:name="Medium List 2 Accent 4" w:uiPriority="66"/>
+    <w:lsdException w:name="Medium Grid 1 Accent 4" w:uiPriority="67"/>
+    <w:lsdException w:name="Medium Grid 2 Accent 4" w:uiPriority="68"/>
+    <w:lsdException w:name="Medium Grid 3 Accent 4" w:uiPriority="69"/>
+    <w:lsdException w:name="Dark List Accent 4" w:uiPriority="70"/>
+    <w:lsdException w:name="Colorful Shading Accent 4" w:uiPriority="71"/>
+    <w:lsdException w:name="Colorful List Accent 4" w:uiPriority="72"/>
+    <w:lsdException w:name="Colorful Grid Accent 4" w:uiPriority="73"/>
+    <w:lsdException w:name="Light Shading Accent 5" w:uiPriority="60"/>
+    <w:lsdException w:name="Light List Accent 5" w:uiPriority="61"/>
+    <w:lsdException w:name="Light Grid Accent 5" w:uiPriority="62"/>
+    <w:lsdException w:name="Medium Shading 1 Accent 5" w:uiPriority="63"/>
+    <w:lsdException w:name="Medium Shading 2 Accent 5" w:uiPriority="64"/>
+    <w:lsdException w:name="Medium List 1 Accent 5" w:uiPriority="65"/>
+    <w:lsdException w:name="Medium List 2 Accent 5" w:uiPriority="66"/>
+    <w:lsdException w:name="Medium Grid 1 Accent 5" w:uiPriority="67"/>
+    <w:lsdException w:name="Medium Grid 2 Accent 5" w:uiPriority="68"/>
+    <w:lsdException w:name="Medium Grid 3 Accent 5" w:uiPriority="69"/>
+    <w:lsdException w:name="Dark List Accent 5" w:uiPriority="70"/>
+    <w:lsdException w:name="Colorful Shading Accent 5" w:uiPriority="71"/>
+    <w:lsdException w:name="Colorful List Accent 5" w:uiPriority="72"/>
+    <w:lsdException w:name="Colorful Grid Accent 5" w:uiPriority="73"/>
+    <w:lsdException w:name="Light Shading Accent 6" w:uiPriority="60"/>
+    <w:lsdException w:name="Light List Accent 6" w:uiPriority="61"/>
+    <w:lsdException w:name="Light Grid Accent 6" w:uiPriority="62"/>
+    <w:lsdException w:name="Medium Shading 1 Accent 6" w:uiPriority="63"/>
+    <w:lsdException w:name="Medium Shading 2 Accent 6" w:uiPriority="64"/>
+    <w:lsdException w:name="Medium List 1 Accent 6" w:uiPriority="65"/>
+    <w:lsdException w:name="Medium List 2 Accent 6" w:uiPriority="66"/>
+    <w:lsdException w:name="Medium Grid 1 Accent 6" w:uiPriority="67"/>
+    <w:lsdException w:name="Medium Grid 2 Accent 6" w:uiPriority="68"/>
+    <w:lsdException w:name="Medium Grid 3 Accent 6" w:uiPriority="69"/>
+    <w:lsdException w:name="Dark List Accent 6" w:uiPriority="70"/>
+    <w:lsdException w:name="Colorful Shading Accent 6" w:uiPriority="71"/>
+    <w:lsdException w:name="Colorful List Accent 6" w:uiPriority="72"/>
+    <w:lsdException w:name="Colorful Grid Accent 6" w:uiPriority="73"/>
+    <w:lsdException w:name="Subtle Emphasis" w:uiPriority="19" w:qFormat="1"/>
+    <w:lsdException w:name="Intense Emphasis" w:uiPriority="21" w:qFormat="1"/>
+    <w:lsdException w:name="Subtle Reference" w:uiPriority="31" w:qFormat="1"/>
+    <w:lsdException w:name="Intense Reference" w:uiPriority="32" w:qFormat="1"/>
+    <w:lsdException w:name="Book Title" w:uiPriority="33" w:qFormat="1"/>
+    <w:lsdException w:name="Bibliography" w:semiHidden="1" w:uiPriority="37" w:unhideWhenUsed="1"/>
+    <w:lsdException w:name="TOC Heading" w:semiHidden="1" w:uiPriority="39" w:unhideWhenUsed="1" w:qFormat="1"/>
+    <w:lsdException w:name="Plain Table 1" w:uiPriority="41"/>
+    <w:lsdException w:name="Plain Table 2" w:uiPriority="42"/>
+    <w:lsdException w:name="Plain Table 3" w:uiPriority="43"/>
+    <w:lsdException w:name="Plain Table 4" w:uiPriority="44"/>
+    <w:lsdException w:name="Plain Table 5" w:uiPriority="45"/>
+    <w:lsdException w:name="Grid Table Light" w:uiPriority="40"/>
+    <w:lsdException w:name="Grid Table 1 Light" w:uiPriority="46"/>
+    <w:lsdException w:name="Grid Table 2" w:uiPriority="47"/>
+    <w:lsdException w:name="Grid Table 3" w:uiPriority="48"/>
+    <w:lsdException w:name="Grid Table 4" w:uiPriority="49"/>
+    <w:lsdException w:name="Grid Table 5 Dark" w:uiPriority="50"/>
+    <w:lsdException w:name="Grid Table 6 Colorful" w:uiPriority="51"/>
+    <w:lsdException w:name="Grid Table 7 Colorful" w:uiPriority="52"/>
+    <w:lsdException w:name="Grid Table 1 Light Accent 1" w:uiPriority="46"/>
+    <w:lsdException w:name="Grid Table 2 Accent 1" w:uiPriority="47"/>
+    <w:lsdException w:name="Grid Table 3 Accent 1" w:uiPriority="48"/>
+    <w:lsdException w:name="Grid Table 4 Accent 1" w:uiPriority="49"/>
+    <w:lsdException w:name="Grid Table 5 Dark Accent 1" w:uiPriority="50"/>
+    <w:lsdException w:name="Grid Table 6 Colorful Accent 1" w:uiPriority="51"/>
+    <w:lsdException w:name="Grid Table 7 Colorful Accent 1" w:uiPriority="52"/>
+    <w:lsdException w:name="Grid Table 1 Light Accent 2" w:uiPriority="46"/>
+    <w:lsdException w:name="Grid Table 2 Accent 2" w:uiPriority="47"/>
+    <w:lsdException w:name="Grid Table 3 Accent 2" w:uiPriority="48"/>
+    <w:lsdException w:name="Grid Table 4 Accent 2" w:uiPriority="49"/>
+    <w:lsdException w:name="Grid Table 5 Dark Accent 2" w:uiPriority="50"/>
+    <w:lsdException w:name="Grid Table 6 Colorful Accent 2" w:uiPriority="51"/>
+    <w:lsdException w:name="Grid Table 7 Colorful Accent 2" w:uiPriority="52"/>
+    <w:lsdException w:name="Grid Table 1 Light Accent 3" w:uiPriority="46"/>
+    <w:lsdException w:name="Grid Table 2 Accent 3" w:uiPriority="47"/>
+    <w:lsdException w:name="Grid Table 3 Accent 3" w:uiPriority="48"/>
+    <w:lsdException w:name="Grid Table 4 Accent 3" w:uiPriority="49"/>
+    <w:lsdException w:name="Grid Table 5 Dark Accent 3" w:uiPriority="50"/>
+    <w:lsdException w:name="Grid Table 6 Colorful Accent 3" w:uiPriority="51"/>
+    <w:lsdException w:name="Grid Table 7 Colorful Accent 3" w:uiPriority="52"/>
+    <w:lsdException w:name="Grid Table 1 Light Accent 4" w:uiPriority="46"/>
+    <w:lsdException w:name="Grid Table 2 Accent 4" w:uiPriority="47"/>
+    <w:lsdException w:name="Grid Table 3 Accent 4" w:uiPriority="48"/>
+    <w:lsdException w:name="Grid Table 4 Accent 4" w:uiPriority="49"/>
+    <w:lsdException w:name="Grid Table 5 Dark Accent 4" w:uiPriority="50"/>
+    <w:lsdException w:name="Grid Table 6 Colorful Accent 4" w:uiPriority="51"/>
+    <w:lsdException w:name="Grid Table 7 Colorful Accent 4" w:uiPriority="52"/>
+    <w:lsdException w:name="Grid Table 1 Light Accent 5" w:uiPriority="46"/>
+    <w:lsdException w:name="Grid Table 2 Accent 5" w:uiPriority="47"/>
+    <w:lsdException w:name="Grid Table 3 Accent 5" w:uiPriority="48"/>
+    <w:lsdException w:name="Grid Table 4 Accent 5" w:uiPriority="49"/>
+    <w:lsdException w:name="Grid Table 5 Dark Accent 5" w:uiPriority="50"/>
+    <w:lsdException w:name="Grid Table 6 Colorful Accent 5" w:uiPriority="51"/>
+    <w:lsdException w:name="Grid Table 7 Colorful Accent 5" w:uiPriority="52"/>
+    <w:lsdException w:name="Grid Table 1 Light Accent 6" w:uiPriority="46"/>
+    <w:lsdException w:name="Grid Table 2 Accent 6" w:uiPriority="47"/>
+    <w:lsdException w:name="Grid Table 3 Accent 6" w:uiPriority="48"/>
+    <w:lsdException w:name="Grid Table 4 Accent 6" w:uiPriority="49"/>
+    <w:lsdException w:name="Grid Table 5 Dark Accent 6" w:uiPriority="50"/>
+    <w:lsdException w:name="Grid Table 6 Colorful Accent 6" w:uiPriority="51"/>
+    <w:lsdException w:name="Grid Table 7 Colorful Accent 6" w:uiPriority="52"/>
+    <w:lsdException w:name="List Table 1 Light" w:uiPriority="46"/>
+    <w:lsdException w:name="List Table 2" w:uiPriority="47"/>
+    <w:lsdException w:name="List Table 3" w:uiPriority="48"/>
+    <w:lsdException w:name="List Table 4" w:uiPriority="49"/>
+    <w:lsdException w:name="List Table 5 Dark" w:uiPriority="50"/>
+    <w:lsdException w:name="List Table 6 Colorful" w:uiPriority="51"/>
+    <w:lsdException w:name="List Table 7 Colorful" w:uiPriority="52"/>
+    <w:lsdException w:name="List Table 1 Light Accent 1" w:uiPriority="46"/>
+    <w:lsdException w:name="List Table 2 Accent 1" w:uiPriority="47"/>
+    <w:lsdException w:name="List Table 3 Accent 1" w:uiPriority="48"/>
+    <w:lsdException w:name="List Table 4 Accent 1" w:uiPriority="49"/>
+    <w:lsdException w:name="List Table 5 Dark Accent 1" w:uiPriority="50"/>
+    <w:lsdException w:name="List Table 6 Colorful Accent 1" w:uiPriority="51"/>
+    <w:lsdException w:name="List Table 7 Colorful Accent 1" w:uiPriority="52"/>
+    <w:lsdException w:name="List Table 1 Light Accent 2" w:uiPriority="46"/>
+    <w:lsdException w:name="List Table 2 Accent 2" w:uiPriority="47"/>
+    <w:lsdException w:name="List Table 3 Accent 2" w:uiPriority="48"/>
+    <w:lsdException w:name="List Table 4 Accent 2" w:uiPriority="49"/>
+    <w:lsdException w:name="List Table 5 Dark Accent 2" w:uiPriority="50"/>
+    <w:lsdException w:name="List Table 6 Colorful Accent 2" w:uiPriority="51"/>
+    <w:lsdException w:name="List Table 7 Colorful Accent 2" w:uiPriority="52"/>
+    <w:lsdException w:name="List Table 1 Light Accent 3" w:uiPriority="46"/>
+    <w:lsdException w:name="List Table 2 Accent 3" w:uiPriority="47"/>
+    <w:lsdException w:name="List Table 3 Accent 3" w:uiPriority="48"/>
+    <w:lsdException w:name="List Table 4 Accent 3" w:uiPriority="49"/>
+    <w:lsdException w:name="List Table 5 Dark Accent 3" w:uiPriority="50"/>
+    <w:lsdException w:name="List Table 6 Colorful Accent 3" w:uiPriority="51"/>
+    <w:lsdException w:name="List Table 7 Colorful Accent 3" w:uiPriority="52"/>
+    <w:lsdException w:name="List Table 1 Light Accent 4" w:uiPriority="46"/>
+    <w:lsdException w:name="List Table 2 Accent 4" w:uiPriority="47"/>
+    <w:lsdException w:name="List Table 3 Accent 4" w:uiPriority="48"/>
+    <w:lsdException w:name="List Table 4 Accent 4" w:uiPriority="49"/>
+    <w:lsdException w:name="List Table 5 Dark Accent 4" w:uiPriority="50"/>
+    <w:lsdException w:name="List Table 6 Colorful Accent 4" w:uiPriority="51"/>
+    <w:lsdException w:name="List Table 7 Colorful Accent 4" w:uiPriority="52"/>
+    <w:lsdException w:name="List Table 1 Light Accent 5" w:uiPriority="46"/>
+    <w:lsdException w:name="List Table 2 Accent 5" w:uiPriority="47"/>
+    <w:lsdException w:name="List Table 3 Accent 5" w:uiPriority="48"/>
+    <w:lsdException w:name="List Table 4 Accent 5" w:uiPriority="49"/>
+    <w:lsdException w:name="List Table 5 Dark Accent 5" w:uiPriority="50"/>
+    <w:lsdException w:name="List Table 6 Colorful Accent 5" w:uiPriority="51"/>
+    <w:lsdException w:name="List Table 7 Colorful Accent 5" w:uiPriority="52"/>
+    <w:lsdException w:name="List Table 1 Light Accent 6" w:uiPriority="46"/>
+    <w:lsdException w:name="List Table 2 Accent 6" w:uiPriority="47"/>
+    <w:lsdException w:name="List Table 3 Accent 6" w:uiPriority="48"/>
+    <w:lsdException w:name="List Table 4 Accent 6" w:uiPriority="49"/>
+    <w:lsdException w:name="List Table 5 Dark Accent 6" w:uiPriority="50"/>
+    <w:lsdException w:name="List Table 6 Colorful Accent 6" w:uiPriority="51"/>
+    <w:lsdException w:name="List Table 7 Colorful Accent 6" w:uiPriority="52"/>
+    <w:lsdException w:name="Mention" w:semiHidden="1" w:unhideWhenUsed="1"/>
+    <w:lsdException w:name="Smart Hyperlink" w:semiHidden="1" w:unhideWhenUsed="1"/>
   </w:latentStyles>
   <w:style w:type="paragraph" w:default="1" w:styleId="Normal">
     <w:name w:val="Normal"/>
@@ -3306,403 +3316,6 @@
       <w:rFonts w:ascii="Times New Roman" w:eastAsia="Times New Roman" w:hAnsi="Times New Roman" w:cs="Times New Roman"/>
       <w:sz w:val="20"/>
       <w:szCs w:val="20"/>
-    </w:rPr>
-  </w:style>
-  <w:style w:type="paragraph" w:styleId="BalloonText">
-    <w:name w:val="Balloon Text"/>
-    <w:basedOn w:val="Normal"/>
-    <w:link w:val="BalloonTextChar"/>
-    <w:uiPriority w:val="99"/>
-    <w:semiHidden/>
-    <w:unhideWhenUsed/>
-    <w:rsid w:val="00AE07F0"/>
-    <w:rPr>
-      <w:rFonts w:ascii="Lucida Grande" w:hAnsi="Lucida Grande" w:cs="Lucida Grande"/>
-      <w:sz w:val="18"/>
-      <w:szCs w:val="18"/>
-    </w:rPr>
-  </w:style>
-  <w:style w:type="character" w:customStyle="1" w:styleId="BalloonTextChar">
-    <w:name w:val="Balloon Text Char"/>
-    <w:basedOn w:val="DefaultParagraphFont"/>
-    <w:link w:val="BalloonText"/>
-    <w:uiPriority w:val="99"/>
-    <w:semiHidden/>
-    <w:rsid w:val="00AE07F0"/>
-    <w:rPr>
-      <w:rFonts w:ascii="Lucida Grande" w:eastAsia="Times New Roman" w:hAnsi="Lucida Grande" w:cs="Lucida Grande"/>
-      <w:sz w:val="18"/>
-      <w:szCs w:val="18"/>
-    </w:rPr>
-  </w:style>
-</w:styles>
-</file>
-
-<file path=word/stylesWithEffects.xml><?xml version="1.0" encoding="utf-8"?>
-<w:styles xmlns:wpc="http://schemas.microsoft.com/office/word/2010/wordprocessingCanvas" xmlns:mo="http://schemas.microsoft.com/office/mac/office/2008/main" xmlns:mc="http://schemas.openxmlformats.org/markup-compatibility/2006" xmlns:mv="urn:schemas-microsoft-com:mac:vml" xmlns:o="urn:schemas-microsoft-com:office:office" xmlns:r="http://schemas.openxmlformats.org/officeDocument/2006/relationships" xmlns:m="http://schemas.openxmlformats.org/officeDocument/2006/math" xmlns:v="urn:schemas-microsoft-com:vml" xmlns:wp14="http://schemas.microsoft.com/office/word/2010/wordprocessingDrawing" xmlns:wp="http://schemas.openxmlformats.org/drawingml/2006/wordprocessingDrawing" xmlns:w10="urn:schemas-microsoft-com:office:word" xmlns:w="http://schemas.openxmlformats.org/wordprocessingml/2006/main" xmlns:w14="http://schemas.microsoft.com/office/word/2010/wordml" xmlns:wpg="http://schemas.microsoft.com/office/word/2010/wordprocessingGroup" xmlns:wpi="http://schemas.microsoft.com/office/word/2010/wordprocessingInk" xmlns:wne="http://schemas.microsoft.com/office/word/2006/wordml" xmlns:wps="http://schemas.microsoft.com/office/word/2010/wordprocessingShape" mc:Ignorable="w14 wp14">
-  <w:docDefaults>
-    <w:rPrDefault>
-      <w:rPr>
-        <w:rFonts w:asciiTheme="minorHAnsi" w:eastAsiaTheme="minorEastAsia" w:hAnsiTheme="minorHAnsi" w:cstheme="minorBidi"/>
-        <w:sz w:val="24"/>
-        <w:szCs w:val="24"/>
-        <w:lang w:val="en-US" w:eastAsia="en-US" w:bidi="ar-SA"/>
-      </w:rPr>
-    </w:rPrDefault>
-    <w:pPrDefault/>
-  </w:docDefaults>
-  <w:latentStyles w:defLockedState="0" w:defUIPriority="99" w:defSemiHidden="1" w:defUnhideWhenUsed="1" w:defQFormat="0" w:count="276">
-    <w:lsdException w:name="Normal" w:semiHidden="0" w:uiPriority="0" w:unhideWhenUsed="0" w:qFormat="1"/>
-    <w:lsdException w:name="heading 1" w:semiHidden="0" w:uiPriority="0" w:unhideWhenUsed="0" w:qFormat="1"/>
-    <w:lsdException w:name="heading 2" w:uiPriority="0" w:qFormat="1"/>
-    <w:lsdException w:name="heading 3" w:uiPriority="9" w:qFormat="1"/>
-    <w:lsdException w:name="heading 4" w:uiPriority="9" w:qFormat="1"/>
-    <w:lsdException w:name="heading 5" w:uiPriority="9" w:qFormat="1"/>
-    <w:lsdException w:name="heading 6" w:uiPriority="9" w:qFormat="1"/>
-    <w:lsdException w:name="heading 7" w:uiPriority="9" w:qFormat="1"/>
-    <w:lsdException w:name="heading 8" w:uiPriority="9" w:qFormat="1"/>
-    <w:lsdException w:name="heading 9" w:uiPriority="9" w:qFormat="1"/>
-    <w:lsdException w:name="toc 1" w:uiPriority="39"/>
-    <w:lsdException w:name="toc 2" w:uiPriority="39"/>
-    <w:lsdException w:name="toc 3" w:uiPriority="39"/>
-    <w:lsdException w:name="toc 4" w:uiPriority="39"/>
-    <w:lsdException w:name="toc 5" w:uiPriority="39"/>
-    <w:lsdException w:name="toc 6" w:uiPriority="39"/>
-    <w:lsdException w:name="toc 7" w:uiPriority="39"/>
-    <w:lsdException w:name="toc 8" w:uiPriority="39"/>
-    <w:lsdException w:name="toc 9" w:uiPriority="39"/>
-    <w:lsdException w:name="caption" w:uiPriority="35" w:qFormat="1"/>
-    <w:lsdException w:name="Title" w:semiHidden="0" w:uiPriority="10" w:unhideWhenUsed="0" w:qFormat="1"/>
-    <w:lsdException w:name="Default Paragraph Font" w:uiPriority="1"/>
-    <w:lsdException w:name="Subtitle" w:semiHidden="0" w:uiPriority="11" w:unhideWhenUsed="0" w:qFormat="1"/>
-    <w:lsdException w:name="Strong" w:semiHidden="0" w:uiPriority="22" w:unhideWhenUsed="0" w:qFormat="1"/>
-    <w:lsdException w:name="Emphasis" w:semiHidden="0" w:uiPriority="20" w:unhideWhenUsed="0" w:qFormat="1"/>
-    <w:lsdException w:name="Table Grid" w:semiHidden="0" w:uiPriority="59" w:unhideWhenUsed="0"/>
-    <w:lsdException w:name="Placeholder Text" w:unhideWhenUsed="0"/>
-    <w:lsdException w:name="No Spacing" w:semiHidden="0" w:uiPriority="1" w:unhideWhenUsed="0" w:qFormat="1"/>
-    <w:lsdException w:name="Light Shading" w:semiHidden="0" w:uiPriority="60" w:unhideWhenUsed="0"/>
-    <w:lsdException w:name="Light List" w:semiHidden="0" w:uiPriority="61" w:unhideWhenUsed="0"/>
-    <w:lsdException w:name="Light Grid" w:semiHidden="0" w:uiPriority="62" w:unhideWhenUsed="0"/>
-    <w:lsdException w:name="Medium Shading 1" w:semiHidden="0" w:uiPriority="63" w:unhideWhenUsed="0"/>
-    <w:lsdException w:name="Medium Shading 2" w:semiHidden="0" w:uiPriority="64" w:unhideWhenUsed="0"/>
-    <w:lsdException w:name="Medium List 1" w:semiHidden="0" w:uiPriority="65" w:unhideWhenUsed="0"/>
-    <w:lsdException w:name="Medium List 2" w:semiHidden="0" w:uiPriority="66" w:unhideWhenUsed="0"/>
-    <w:lsdException w:name="Medium Grid 1" w:semiHidden="0" w:uiPriority="67" w:unhideWhenUsed="0"/>
-    <w:lsdException w:name="Medium Grid 2" w:semiHidden="0" w:uiPriority="68" w:unhideWhenUsed="0"/>
-    <w:lsdException w:name="Medium Grid 3" w:semiHidden="0" w:uiPriority="69" w:unhideWhenUsed="0"/>
-    <w:lsdException w:name="Dark List" w:semiHidden="0" w:uiPriority="70" w:unhideWhenUsed="0"/>
-    <w:lsdException w:name="Colorful Shading" w:semiHidden="0" w:uiPriority="71" w:unhideWhenUsed="0"/>
-    <w:lsdException w:name="Colorful List" w:semiHidden="0" w:uiPriority="72" w:unhideWhenUsed="0"/>
-    <w:lsdException w:name="Colorful Grid" w:semiHidden="0" w:uiPriority="73" w:unhideWhenUsed="0"/>
-    <w:lsdException w:name="Light Shading Accent 1" w:semiHidden="0" w:uiPriority="60" w:unhideWhenUsed="0"/>
-    <w:lsdException w:name="Light List Accent 1" w:semiHidden="0" w:uiPriority="61" w:unhideWhenUsed="0"/>
-    <w:lsdException w:name="Light Grid Accent 1" w:semiHidden="0" w:uiPriority="62" w:unhideWhenUsed="0"/>
-    <w:lsdException w:name="Medium Shading 1 Accent 1" w:semiHidden="0" w:uiPriority="63" w:unhideWhenUsed="0"/>
-    <w:lsdException w:name="Medium Shading 2 Accent 1" w:semiHidden="0" w:uiPriority="64" w:unhideWhenUsed="0"/>
-    <w:lsdException w:name="Medium List 1 Accent 1" w:semiHidden="0" w:uiPriority="65" w:unhideWhenUsed="0"/>
-    <w:lsdException w:name="Revision" w:unhideWhenUsed="0"/>
-    <w:lsdException w:name="List Paragraph" w:semiHidden="0" w:uiPriority="34" w:unhideWhenUsed="0" w:qFormat="1"/>
-    <w:lsdException w:name="Quote" w:semiHidden="0" w:uiPriority="29" w:unhideWhenUsed="0" w:qFormat="1"/>
-    <w:lsdException w:name="Intense Quote" w:semiHidden="0" w:uiPriority="30" w:unhideWhenUsed="0" w:qFormat="1"/>
-    <w:lsdException w:name="Medium List 2 Accent 1" w:semiHidden="0" w:uiPriority="66" w:unhideWhenUsed="0"/>
-    <w:lsdException w:name="Medium Grid 1 Accent 1" w:semiHidden="0" w:uiPriority="67" w:unhideWhenUsed="0"/>
-    <w:lsdException w:name="Medium Grid 2 Accent 1" w:semiHidden="0" w:uiPriority="68" w:unhideWhenUsed="0"/>
-    <w:lsdException w:name="Medium Grid 3 Accent 1" w:semiHidden="0" w:uiPriority="69" w:unhideWhenUsed="0"/>
-    <w:lsdException w:name="Dark List Accent 1" w:semiHidden="0" w:uiPriority="70" w:unhideWhenUsed="0"/>
-    <w:lsdException w:name="Colorful Shading Accent 1" w:semiHidden="0" w:uiPriority="71" w:unhideWhenUsed="0"/>
-    <w:lsdException w:name="Colorful List Accent 1" w:semiHidden="0" w:uiPriority="72" w:unhideWhenUsed="0"/>
-    <w:lsdException w:name="Colorful Grid Accent 1" w:semiHidden="0" w:uiPriority="73" w:unhideWhenUsed="0"/>
-    <w:lsdException w:name="Light Shading Accent 2" w:semiHidden="0" w:uiPriority="60" w:unhideWhenUsed="0"/>
-    <w:lsdException w:name="Light List Accent 2" w:semiHidden="0" w:uiPriority="61" w:unhideWhenUsed="0"/>
-    <w:lsdException w:name="Light Grid Accent 2" w:semiHidden="0" w:uiPriority="62" w:unhideWhenUsed="0"/>
-    <w:lsdException w:name="Medium Shading 1 Accent 2" w:semiHidden="0" w:uiPriority="63" w:unhideWhenUsed="0"/>
-    <w:lsdException w:name="Medium Shading 2 Accent 2" w:semiHidden="0" w:uiPriority="64" w:unhideWhenUsed="0"/>
-    <w:lsdException w:name="Medium List 1 Accent 2" w:semiHidden="0" w:uiPriority="65" w:unhideWhenUsed="0"/>
-    <w:lsdException w:name="Medium List 2 Accent 2" w:semiHidden="0" w:uiPriority="66" w:unhideWhenUsed="0"/>
-    <w:lsdException w:name="Medium Grid 1 Accent 2" w:semiHidden="0" w:uiPriority="67" w:unhideWhenUsed="0"/>
-    <w:lsdException w:name="Medium Grid 2 Accent 2" w:semiHidden="0" w:uiPriority="68" w:unhideWhenUsed="0"/>
-    <w:lsdException w:name="Medium Grid 3 Accent 2" w:semiHidden="0" w:uiPriority="69" w:unhideWhenUsed="0"/>
-    <w:lsdException w:name="Dark List Accent 2" w:semiHidden="0" w:uiPriority="70" w:unhideWhenUsed="0"/>
-    <w:lsdException w:name="Colorful Shading Accent 2" w:semiHidden="0" w:uiPriority="71" w:unhideWhenUsed="0"/>
-    <w:lsdException w:name="Colorful List Accent 2" w:semiHidden="0" w:uiPriority="72" w:unhideWhenUsed="0"/>
-    <w:lsdException w:name="Colorful Grid Accent 2" w:semiHidden="0" w:uiPriority="73" w:unhideWhenUsed="0"/>
-    <w:lsdException w:name="Light Shading Accent 3" w:semiHidden="0" w:uiPriority="60" w:unhideWhenUsed="0"/>
-    <w:lsdException w:name="Light List Accent 3" w:semiHidden="0" w:uiPriority="61" w:unhideWhenUsed="0"/>
-    <w:lsdException w:name="Light Grid Accent 3" w:semiHidden="0" w:uiPriority="62" w:unhideWhenUsed="0"/>
-    <w:lsdException w:name="Medium Shading 1 Accent 3" w:semiHidden="0" w:uiPriority="63" w:unhideWhenUsed="0"/>
-    <w:lsdException w:name="Medium Shading 2 Accent 3" w:semiHidden="0" w:uiPriority="64" w:unhideWhenUsed="0"/>
-    <w:lsdException w:name="Medium List 1 Accent 3" w:semiHidden="0" w:uiPriority="65" w:unhideWhenUsed="0"/>
-    <w:lsdException w:name="Medium List 2 Accent 3" w:semiHidden="0" w:uiPriority="66" w:unhideWhenUsed="0"/>
-    <w:lsdException w:name="Medium Grid 1 Accent 3" w:semiHidden="0" w:uiPriority="67" w:unhideWhenUsed="0"/>
-    <w:lsdException w:name="Medium Grid 2 Accent 3" w:semiHidden="0" w:uiPriority="68" w:unhideWhenUsed="0"/>
-    <w:lsdException w:name="Medium Grid 3 Accent 3" w:semiHidden="0" w:uiPriority="69" w:unhideWhenUsed="0"/>
-    <w:lsdException w:name="Dark List Accent 3" w:semiHidden="0" w:uiPriority="70" w:unhideWhenUsed="0"/>
-    <w:lsdException w:name="Colorful Shading Accent 3" w:semiHidden="0" w:uiPriority="71" w:unhideWhenUsed="0"/>
-    <w:lsdException w:name="Colorful List Accent 3" w:semiHidden="0" w:uiPriority="72" w:unhideWhenUsed="0"/>
-    <w:lsdException w:name="Colorful Grid Accent 3" w:semiHidden="0" w:uiPriority="73" w:unhideWhenUsed="0"/>
-    <w:lsdException w:name="Light Shading Accent 4" w:semiHidden="0" w:uiPriority="60" w:unhideWhenUsed="0"/>
-    <w:lsdException w:name="Light List Accent 4" w:semiHidden="0" w:uiPriority="61" w:unhideWhenUsed="0"/>
-    <w:lsdException w:name="Light Grid Accent 4" w:semiHidden="0" w:uiPriority="62" w:unhideWhenUsed="0"/>
-    <w:lsdException w:name="Medium Shading 1 Accent 4" w:semiHidden="0" w:uiPriority="63" w:unhideWhenUsed="0"/>
-    <w:lsdException w:name="Medium Shading 2 Accent 4" w:semiHidden="0" w:uiPriority="64" w:unhideWhenUsed="0"/>
-    <w:lsdException w:name="Medium List 1 Accent 4" w:semiHidden="0" w:uiPriority="65" w:unhideWhenUsed="0"/>
-    <w:lsdException w:name="Medium List 2 Accent 4" w:semiHidden="0" w:uiPriority="66" w:unhideWhenUsed="0"/>
-    <w:lsdException w:name="Medium Grid 1 Accent 4" w:semiHidden="0" w:uiPriority="67" w:unhideWhenUsed="0"/>
-    <w:lsdException w:name="Medium Grid 2 Accent 4" w:semiHidden="0" w:uiPriority="68" w:unhideWhenUsed="0"/>
-    <w:lsdException w:name="Medium Grid 3 Accent 4" w:semiHidden="0" w:uiPriority="69" w:unhideWhenUsed="0"/>
-    <w:lsdException w:name="Dark List Accent 4" w:semiHidden="0" w:uiPriority="70" w:unhideWhenUsed="0"/>
-    <w:lsdException w:name="Colorful Shading Accent 4" w:semiHidden="0" w:uiPriority="71" w:unhideWhenUsed="0"/>
-    <w:lsdException w:name="Colorful List Accent 4" w:semiHidden="0" w:uiPriority="72" w:unhideWhenUsed="0"/>
-    <w:lsdException w:name="Colorful Grid Accent 4" w:semiHidden="0" w:uiPriority="73" w:unhideWhenUsed="0"/>
-    <w:lsdException w:name="Light Shading Accent 5" w:semiHidden="0" w:uiPriority="60" w:unhideWhenUsed="0"/>
-    <w:lsdException w:name="Light List Accent 5" w:semiHidden="0" w:uiPriority="61" w:unhideWhenUsed="0"/>
-    <w:lsdException w:name="Light Grid Accent 5" w:semiHidden="0" w:uiPriority="62" w:unhideWhenUsed="0"/>
-    <w:lsdException w:name="Medium Shading 1 Accent 5" w:semiHidden="0" w:uiPriority="63" w:unhideWhenUsed="0"/>
-    <w:lsdException w:name="Medium Shading 2 Accent 5" w:semiHidden="0" w:uiPriority="64" w:unhideWhenUsed="0"/>
-    <w:lsdException w:name="Medium List 1 Accent 5" w:semiHidden="0" w:uiPriority="65" w:unhideWhenUsed="0"/>
-    <w:lsdException w:name="Medium List 2 Accent 5" w:semiHidden="0" w:uiPriority="66" w:unhideWhenUsed="0"/>
-    <w:lsdException w:name="Medium Grid 1 Accent 5" w:semiHidden="0" w:uiPriority="67" w:unhideWhenUsed="0"/>
-    <w:lsdException w:name="Medium Grid 2 Accent 5" w:semiHidden="0" w:uiPriority="68" w:unhideWhenUsed="0"/>
-    <w:lsdException w:name="Medium Grid 3 Accent 5" w:semiHidden="0" w:uiPriority="69" w:unhideWhenUsed="0"/>
-    <w:lsdException w:name="Dark List Accent 5" w:semiHidden="0" w:uiPriority="70" w:unhideWhenUsed="0"/>
-    <w:lsdException w:name="Colorful Shading Accent 5" w:semiHidden="0" w:uiPriority="71" w:unhideWhenUsed="0"/>
-    <w:lsdException w:name="Colorful List Accent 5" w:semiHidden="0" w:uiPriority="72" w:unhideWhenUsed="0"/>
-    <w:lsdException w:name="Colorful Grid Accent 5" w:semiHidden="0" w:uiPriority="73" w:unhideWhenUsed="0"/>
-    <w:lsdException w:name="Light Shading Accent 6" w:semiHidden="0" w:uiPriority="60" w:unhideWhenUsed="0"/>
-    <w:lsdException w:name="Light List Accent 6" w:semiHidden="0" w:uiPriority="61" w:unhideWhenUsed="0"/>
-    <w:lsdException w:name="Light Grid Accent 6" w:semiHidden="0" w:uiPriority="62" w:unhideWhenUsed="0"/>
-    <w:lsdException w:name="Medium Shading 1 Accent 6" w:semiHidden="0" w:uiPriority="63" w:unhideWhenUsed="0"/>
-    <w:lsdException w:name="Medium Shading 2 Accent 6" w:semiHidden="0" w:uiPriority="64" w:unhideWhenUsed="0"/>
-    <w:lsdException w:name="Medium List 1 Accent 6" w:semiHidden="0" w:uiPriority="65" w:unhideWhenUsed="0"/>
-    <w:lsdException w:name="Medium List 2 Accent 6" w:semiHidden="0" w:uiPriority="66" w:unhideWhenUsed="0"/>
-    <w:lsdException w:name="Medium Grid 1 Accent 6" w:semiHidden="0" w:uiPriority="67" w:unhideWhenUsed="0"/>
-    <w:lsdException w:name="Medium Grid 2 Accent 6" w:semiHidden="0" w:uiPriority="68" w:unhideWhenUsed="0"/>
-    <w:lsdException w:name="Medium Grid 3 Accent 6" w:semiHidden="0" w:uiPriority="69" w:unhideWhenUsed="0"/>
-    <w:lsdException w:name="Dark List Accent 6" w:semiHidden="0" w:uiPriority="70" w:unhideWhenUsed="0"/>
-    <w:lsdException w:name="Colorful Shading Accent 6" w:semiHidden="0" w:uiPriority="71" w:unhideWhenUsed="0"/>
-    <w:lsdException w:name="Colorful List Accent 6" w:semiHidden="0" w:uiPriority="72" w:unhideWhenUsed="0"/>
-    <w:lsdException w:name="Colorful Grid Accent 6" w:semiHidden="0" w:uiPriority="73" w:unhideWhenUsed="0"/>
-    <w:lsdException w:name="Subtle Emphasis" w:semiHidden="0" w:uiPriority="19" w:unhideWhenUsed="0" w:qFormat="1"/>
-    <w:lsdException w:name="Intense Emphasis" w:semiHidden="0" w:uiPriority="21" w:unhideWhenUsed="0" w:qFormat="1"/>
-    <w:lsdException w:name="Subtle Reference" w:semiHidden="0" w:uiPriority="31" w:unhideWhenUsed="0" w:qFormat="1"/>
-    <w:lsdException w:name="Intense Reference" w:semiHidden="0" w:uiPriority="32" w:unhideWhenUsed="0" w:qFormat="1"/>
-    <w:lsdException w:name="Book Title" w:semiHidden="0" w:uiPriority="33" w:unhideWhenUsed="0" w:qFormat="1"/>
-    <w:lsdException w:name="Bibliography" w:uiPriority="37"/>
-    <w:lsdException w:name="TOC Heading" w:uiPriority="39" w:qFormat="1"/>
-  </w:latentStyles>
-  <w:style w:type="paragraph" w:default="1" w:styleId="Normal">
-    <w:name w:val="Normal"/>
-    <w:qFormat/>
-    <w:rsid w:val="00C64072"/>
-    <w:pPr>
-      <w:widowControl w:val="0"/>
-      <w:suppressAutoHyphens/>
-    </w:pPr>
-    <w:rPr>
-      <w:rFonts w:ascii="Times New Roman" w:eastAsia="Times New Roman" w:hAnsi="Times New Roman" w:cs="Times New Roman"/>
-      <w:sz w:val="20"/>
-      <w:szCs w:val="20"/>
-    </w:rPr>
-  </w:style>
-  <w:style w:type="paragraph" w:styleId="Heading1">
-    <w:name w:val="heading 1"/>
-    <w:basedOn w:val="BodyText"/>
-    <w:next w:val="Normal"/>
-    <w:link w:val="Heading1Char"/>
-    <w:autoRedefine/>
-    <w:qFormat/>
-    <w:rsid w:val="00C64072"/>
-    <w:pPr>
-      <w:shd w:val="clear" w:color="auto" w:fill="000000"/>
-      <w:spacing w:after="0"/>
-      <w:ind w:right="-26"/>
-      <w:jc w:val="center"/>
-      <w:outlineLvl w:val="0"/>
-    </w:pPr>
-    <w:rPr>
-      <w:rFonts w:ascii="Century Gothic" w:hAnsi="Century Gothic"/>
-      <w:color w:val="FFFFFF"/>
-      <w:sz w:val="40"/>
-      <w:szCs w:val="40"/>
-    </w:rPr>
-  </w:style>
-  <w:style w:type="paragraph" w:styleId="Heading2">
-    <w:name w:val="heading 2"/>
-    <w:basedOn w:val="Heading1"/>
-    <w:next w:val="BodyText"/>
-    <w:link w:val="Heading2Char"/>
-    <w:qFormat/>
-    <w:rsid w:val="00C64072"/>
-    <w:pPr>
-      <w:numPr>
-        <w:numId w:val="1"/>
-      </w:numPr>
-      <w:ind w:left="0" w:firstLine="0"/>
-      <w:jc w:val="left"/>
-      <w:outlineLvl w:val="1"/>
-    </w:pPr>
-    <w:rPr>
-      <w:sz w:val="22"/>
-      <w:szCs w:val="22"/>
-    </w:rPr>
-  </w:style>
-  <w:style w:type="character" w:default="1" w:styleId="DefaultParagraphFont">
-    <w:name w:val="Default Paragraph Font"/>
-    <w:uiPriority w:val="1"/>
-    <w:semiHidden/>
-    <w:unhideWhenUsed/>
-  </w:style>
-  <w:style w:type="table" w:default="1" w:styleId="TableNormal">
-    <w:name w:val="Normal Table"/>
-    <w:uiPriority w:val="99"/>
-    <w:semiHidden/>
-    <w:unhideWhenUsed/>
-    <w:tblPr>
-      <w:tblInd w:w="0" w:type="dxa"/>
-      <w:tblCellMar>
-        <w:top w:w="0" w:type="dxa"/>
-        <w:left w:w="108" w:type="dxa"/>
-        <w:bottom w:w="0" w:type="dxa"/>
-        <w:right w:w="108" w:type="dxa"/>
-      </w:tblCellMar>
-    </w:tblPr>
-  </w:style>
-  <w:style w:type="numbering" w:default="1" w:styleId="NoList">
-    <w:name w:val="No List"/>
-    <w:uiPriority w:val="99"/>
-    <w:semiHidden/>
-    <w:unhideWhenUsed/>
-  </w:style>
-  <w:style w:type="character" w:customStyle="1" w:styleId="Heading1Char">
-    <w:name w:val="Heading 1 Char"/>
-    <w:basedOn w:val="DefaultParagraphFont"/>
-    <w:link w:val="Heading1"/>
-    <w:rsid w:val="00C64072"/>
-    <w:rPr>
-      <w:rFonts w:ascii="Century Gothic" w:eastAsia="Times New Roman" w:hAnsi="Century Gothic" w:cs="Times New Roman"/>
-      <w:color w:val="FFFFFF"/>
-      <w:sz w:val="40"/>
-      <w:szCs w:val="40"/>
-      <w:shd w:val="clear" w:color="auto" w:fill="000000"/>
-    </w:rPr>
-  </w:style>
-  <w:style w:type="character" w:customStyle="1" w:styleId="Heading2Char">
-    <w:name w:val="Heading 2 Char"/>
-    <w:basedOn w:val="DefaultParagraphFont"/>
-    <w:link w:val="Heading2"/>
-    <w:rsid w:val="00C64072"/>
-    <w:rPr>
-      <w:rFonts w:ascii="Century Gothic" w:eastAsia="Times New Roman" w:hAnsi="Century Gothic" w:cs="Times New Roman"/>
-      <w:color w:val="FFFFFF"/>
-      <w:sz w:val="22"/>
-      <w:szCs w:val="22"/>
-      <w:shd w:val="clear" w:color="auto" w:fill="000000"/>
-    </w:rPr>
-  </w:style>
-  <w:style w:type="table" w:styleId="TableGrid">
-    <w:name w:val="Table Grid"/>
-    <w:basedOn w:val="TableNormal"/>
-    <w:uiPriority w:val="59"/>
-    <w:rsid w:val="00C64072"/>
-    <w:rPr>
-      <w:rFonts w:ascii="Times New Roman" w:eastAsia="Times New Roman" w:hAnsi="Times New Roman" w:cs="Times New Roman"/>
-      <w:sz w:val="20"/>
-      <w:szCs w:val="20"/>
-    </w:rPr>
-    <w:tblPr>
-      <w:tblInd w:w="0" w:type="dxa"/>
-      <w:tblBorders>
-        <w:top w:val="single" w:sz="4" w:space="0" w:color="auto"/>
-        <w:left w:val="single" w:sz="4" w:space="0" w:color="auto"/>
-        <w:bottom w:val="single" w:sz="4" w:space="0" w:color="auto"/>
-        <w:right w:val="single" w:sz="4" w:space="0" w:color="auto"/>
-        <w:insideH w:val="single" w:sz="4" w:space="0" w:color="auto"/>
-        <w:insideV w:val="single" w:sz="4" w:space="0" w:color="auto"/>
-      </w:tblBorders>
-      <w:tblCellMar>
-        <w:top w:w="0" w:type="dxa"/>
-        <w:left w:w="108" w:type="dxa"/>
-        <w:bottom w:w="0" w:type="dxa"/>
-        <w:right w:w="108" w:type="dxa"/>
-      </w:tblCellMar>
-    </w:tblPr>
-  </w:style>
-  <w:style w:type="paragraph" w:styleId="ListParagraph">
-    <w:name w:val="List Paragraph"/>
-    <w:basedOn w:val="Normal"/>
-    <w:uiPriority w:val="34"/>
-    <w:qFormat/>
-    <w:rsid w:val="00C64072"/>
-    <w:pPr>
-      <w:ind w:left="720"/>
-      <w:contextualSpacing/>
-    </w:pPr>
-  </w:style>
-  <w:style w:type="paragraph" w:customStyle="1" w:styleId="Code">
-    <w:name w:val="Code"/>
-    <w:basedOn w:val="Normal"/>
-    <w:qFormat/>
-    <w:rsid w:val="00C64072"/>
-    <w:pPr>
-      <w:framePr w:hSpace="180" w:wrap="around" w:vAnchor="text" w:hAnchor="page" w:x="1109" w:y="-187"/>
-    </w:pPr>
-    <w:rPr>
-      <w:rFonts w:ascii="Courier" w:hAnsi="Courier" w:cs="Trebuchet MS"/>
-      <w:noProof/>
-      <w:sz w:val="32"/>
-      <w:szCs w:val="32"/>
-    </w:rPr>
-  </w:style>
-  <w:style w:type="paragraph" w:styleId="BodyText">
-    <w:name w:val="Body Text"/>
-    <w:basedOn w:val="Normal"/>
-    <w:link w:val="BodyTextChar"/>
-    <w:uiPriority w:val="99"/>
-    <w:semiHidden/>
-    <w:unhideWhenUsed/>
-    <w:rsid w:val="00C64072"/>
-    <w:pPr>
-      <w:spacing w:after="120"/>
-    </w:pPr>
-  </w:style>
-  <w:style w:type="character" w:customStyle="1" w:styleId="BodyTextChar">
-    <w:name w:val="Body Text Char"/>
-    <w:basedOn w:val="DefaultParagraphFont"/>
-    <w:link w:val="BodyText"/>
-    <w:uiPriority w:val="99"/>
-    <w:semiHidden/>
-    <w:rsid w:val="00C64072"/>
-    <w:rPr>
-      <w:rFonts w:ascii="Times New Roman" w:eastAsia="Times New Roman" w:hAnsi="Times New Roman" w:cs="Times New Roman"/>
-      <w:sz w:val="20"/>
-      <w:szCs w:val="20"/>
-    </w:rPr>
-  </w:style>
-  <w:style w:type="paragraph" w:styleId="BalloonText">
-    <w:name w:val="Balloon Text"/>
-    <w:basedOn w:val="Normal"/>
-    <w:link w:val="BalloonTextChar"/>
-    <w:uiPriority w:val="99"/>
-    <w:semiHidden/>
-    <w:unhideWhenUsed/>
-    <w:rsid w:val="00AE07F0"/>
-    <w:rPr>
-      <w:rFonts w:ascii="Lucida Grande" w:hAnsi="Lucida Grande" w:cs="Lucida Grande"/>
-      <w:sz w:val="18"/>
-      <w:szCs w:val="18"/>
-    </w:rPr>
-  </w:style>
-  <w:style w:type="character" w:customStyle="1" w:styleId="BalloonTextChar">
-    <w:name w:val="Balloon Text Char"/>
-    <w:basedOn w:val="DefaultParagraphFont"/>
-    <w:link w:val="BalloonText"/>
-    <w:uiPriority w:val="99"/>
-    <w:semiHidden/>
-    <w:rsid w:val="00AE07F0"/>
-    <w:rPr>
-      <w:rFonts w:ascii="Lucida Grande" w:eastAsia="Times New Roman" w:hAnsi="Lucida Grande" w:cs="Lucida Grande"/>
-      <w:sz w:val="18"/>
-      <w:szCs w:val="18"/>
     </w:rPr>
   </w:style>
 </w:styles>

</xml_diff>

<commit_message>
adjust header widths on animation extension worksheetsto match table widths. Fixes #216
</commit_message>
<xml_diff>
--- a/courses/bs2/resources/workbook/Animation Extension Worksheet -- Pet Tick.docx
+++ b/courses/bs2/resources/workbook/Animation Extension Worksheet -- Pet Tick.docx
@@ -5,7 +5,9 @@
     <w:p>
       <w:pPr>
         <w:pStyle w:val="Heading1"/>
-      </w:pPr>
+        <w:ind w:right="36"/>
+      </w:pPr>
+      <w:bookmarkStart w:id="0" w:name="_GoBack"/>
       <w:r>
         <w:t xml:space="preserve">Animation </w:t>
       </w:r>
@@ -14,25 +16,32 @@
       </w:r>
       <w:r>
         <w:t xml:space="preserve"> Worksheet</w:t>
-      </w:r>
-    </w:p>
-    <w:p/>
-    <w:p>
-      <w:pPr>
-        <w:pStyle w:val="Heading2"/>
-      </w:pPr>
-      <w:r>
-        <w:t>Describe the goal of your change: what new feature or behavior will it add to your animation?</w:t>
       </w:r>
     </w:p>
     <w:p>
       <w:pPr>
-        <w:pStyle w:val="BodyText"/>
+        <w:ind w:right="36"/>
       </w:pPr>
     </w:p>
     <w:p>
       <w:pPr>
+        <w:pStyle w:val="Heading2"/>
+        <w:ind w:right="36"/>
+      </w:pPr>
+      <w:r>
+        <w:t>Describe the goal of your change: what new feature or behavior will it add to your animation?</w:t>
+      </w:r>
+    </w:p>
+    <w:p>
+      <w:pPr>
         <w:pStyle w:val="BodyText"/>
+        <w:ind w:right="36"/>
+      </w:pPr>
+    </w:p>
+    <w:p>
+      <w:pPr>
+        <w:pStyle w:val="BodyText"/>
+        <w:ind w:right="36"/>
         <w:jc w:val="both"/>
         <w:rPr>
           <w:rFonts w:ascii="Comic Sans MS" w:hAnsi="Comic Sans MS"/>
@@ -52,12 +61,18 @@
     <w:p>
       <w:pPr>
         <w:pStyle w:val="BodyText"/>
+        <w:ind w:right="36"/>
       </w:pPr>
     </w:p>
-    <w:p/>
     <w:p>
       <w:pPr>
+        <w:ind w:right="36"/>
+      </w:pPr>
+    </w:p>
+    <w:p>
+      <w:pPr>
         <w:pStyle w:val="Heading2"/>
+        <w:ind w:right="36"/>
       </w:pPr>
       <w:r>
         <w:t>Draw a</w:t>
@@ -69,6 +84,7 @@
         <w:t>, focusing on the new behavior</w:t>
       </w:r>
     </w:p>
+    <w:bookmarkEnd w:id="0"/>
     <w:p>
       <w:pPr>
         <w:ind w:left="-450" w:firstLine="450"/>
@@ -695,8 +711,6 @@
               </w:rPr>
               <w:t>uses existing field</w:t>
             </w:r>
-            <w:bookmarkStart w:id="0" w:name="_GoBack"/>
-            <w:bookmarkEnd w:id="0"/>
           </w:p>
         </w:tc>
       </w:tr>
@@ -2303,13 +2317,7 @@
         <w:pStyle w:val="Heading2"/>
       </w:pPr>
       <w:r>
-        <w:t xml:space="preserve">If you have another function on your </w:t>
-      </w:r>
-      <w:r>
-        <w:t>To-Do</w:t>
-      </w:r>
-      <w:r>
-        <w:t xml:space="preserve"> </w:t>
+        <w:t xml:space="preserve">If you have another function on your To-Do </w:t>
       </w:r>
       <w:proofErr w:type="gramStart"/>
       <w:r>

</xml_diff>